<commit_message>
cq update development log
</commit_message>
<xml_diff>
--- a/实训项目开发报告.docx
+++ b/实训项目开发报告.docx
@@ -1,6 +1,6 @@
 
 <file path=word/document.xml><?xml version="1.0" encoding="utf-8"?>
-<w:document xmlns:wpc="http://schemas.microsoft.com/office/word/2010/wordprocessingCanvas" xmlns:mc="http://schemas.openxmlformats.org/markup-compatibility/2006" xmlns:o="urn:schemas-microsoft-com:office:office" xmlns:r="http://schemas.openxmlformats.org/officeDocument/2006/relationships" xmlns:m="http://schemas.openxmlformats.org/officeDocument/2006/math" xmlns:v="urn:schemas-microsoft-com:vml" xmlns:wp14="http://schemas.microsoft.com/office/word/2010/wordprocessingDrawing" xmlns:wp="http://schemas.openxmlformats.org/drawingml/2006/wordprocessingDrawing" xmlns:w10="urn:schemas-microsoft-com:office:word" xmlns:w="http://schemas.openxmlformats.org/wordprocessingml/2006/main" xmlns:w14="http://schemas.microsoft.com/office/word/2010/wordml" xmlns:wpg="http://schemas.microsoft.com/office/word/2010/wordprocessingGroup" xmlns:wpi="http://schemas.microsoft.com/office/word/2010/wordprocessingInk" xmlns:wne="http://schemas.microsoft.com/office/word/2006/wordml" xmlns:wps="http://schemas.microsoft.com/office/word/2010/wordprocessingShape" mc:Ignorable="w14 wp14">
+<w:document xmlns:wpc="http://schemas.microsoft.com/office/word/2010/wordprocessingCanvas" xmlns:cx="http://schemas.microsoft.com/office/drawing/2014/chartex" xmlns:cx1="http://schemas.microsoft.com/office/drawing/2015/9/8/chartex" xmlns:cx2="http://schemas.microsoft.com/office/drawing/2015/10/21/chartex" xmlns:cx3="http://schemas.microsoft.com/office/drawing/2016/5/9/chartex" xmlns:cx4="http://schemas.microsoft.com/office/drawing/2016/5/10/chartex" xmlns:cx5="http://schemas.microsoft.com/office/drawing/2016/5/11/chartex" xmlns:cx6="http://schemas.microsoft.com/office/drawing/2016/5/12/chartex" xmlns:cx7="http://schemas.microsoft.com/office/drawing/2016/5/13/chartex" xmlns:cx8="http://schemas.microsoft.com/office/drawing/2016/5/14/chartex" xmlns:mc="http://schemas.openxmlformats.org/markup-compatibility/2006" xmlns:aink="http://schemas.microsoft.com/office/drawing/2016/ink" xmlns:am3d="http://schemas.microsoft.com/office/drawing/2017/model3d" xmlns:o="urn:schemas-microsoft-com:office:office" xmlns:oel="http://schemas.microsoft.com/office/2019/extlst" xmlns:r="http://schemas.openxmlformats.org/officeDocument/2006/relationships" xmlns:m="http://schemas.openxmlformats.org/officeDocument/2006/math" xmlns:v="urn:schemas-microsoft-com:vml" xmlns:wp14="http://schemas.microsoft.com/office/word/2010/wordprocessingDrawing" xmlns:wp="http://schemas.openxmlformats.org/drawingml/2006/wordprocessingDrawing" xmlns:w10="urn:schemas-microsoft-com:office:word" xmlns:w="http://schemas.openxmlformats.org/wordprocessingml/2006/main" xmlns:w14="http://schemas.microsoft.com/office/word/2010/wordml" xmlns:w15="http://schemas.microsoft.com/office/word/2012/wordml" xmlns:w16cex="http://schemas.microsoft.com/office/word/2018/wordml/cex" xmlns:w16cid="http://schemas.microsoft.com/office/word/2016/wordml/cid" xmlns:w16="http://schemas.microsoft.com/office/word/2018/wordml" xmlns:w16du="http://schemas.microsoft.com/office/word/2023/wordml/word16du" xmlns:w16sdtdh="http://schemas.microsoft.com/office/word/2020/wordml/sdtdatahash" xmlns:w16sdtfl="http://schemas.microsoft.com/office/word/2024/wordml/sdtformatlock" xmlns:w16se="http://schemas.microsoft.com/office/word/2015/wordml/symex" xmlns:wpg="http://schemas.microsoft.com/office/word/2010/wordprocessingGroup" xmlns:wpi="http://schemas.microsoft.com/office/word/2010/wordprocessingInk" xmlns:wne="http://schemas.microsoft.com/office/word/2006/wordml" xmlns:wps="http://schemas.microsoft.com/office/word/2010/wordprocessingShape" mc:Ignorable="w14 w15 w16se w16cid w16 w16cex w16sdtdh w16sdtfl w16du wp14">
   <w:body>
     <w:p>
       <w:pPr>
@@ -9,7 +9,7 @@
         <w:jc w:val="left"/>
         <w:outlineLvl w:val="2"/>
         <w:rPr>
-          <w:rFonts w:ascii="宋体" w:eastAsia="宋体" w:hAnsi="宋体" w:cs="宋体"/>
+          <w:rFonts w:ascii="宋体" w:eastAsia="宋体" w:hAnsi="宋体" w:cs="宋体" w:hint="eastAsia"/>
           <w:b/>
           <w:bCs/>
           <w:kern w:val="0"/>
@@ -36,7 +36,7 @@
         <w:jc w:val="left"/>
         <w:outlineLvl w:val="3"/>
         <w:rPr>
-          <w:rFonts w:ascii="宋体" w:eastAsia="宋体" w:hAnsi="宋体" w:cs="宋体"/>
+          <w:rFonts w:ascii="宋体" w:eastAsia="宋体" w:hAnsi="宋体" w:cs="宋体" w:hint="eastAsia"/>
           <w:b/>
           <w:bCs/>
           <w:kern w:val="0"/>
@@ -61,7 +61,7 @@
         <w:jc w:val="left"/>
         <w:outlineLvl w:val="4"/>
         <w:rPr>
-          <w:rFonts w:ascii="宋体" w:eastAsia="宋体" w:hAnsi="宋体" w:cs="宋体"/>
+          <w:rFonts w:ascii="宋体" w:eastAsia="宋体" w:hAnsi="宋体" w:cs="宋体" w:hint="eastAsia"/>
           <w:b/>
           <w:bCs/>
           <w:kern w:val="0"/>
@@ -85,28 +85,18 @@
         <w:spacing w:before="100" w:beforeAutospacing="1" w:after="100" w:afterAutospacing="1"/>
         <w:jc w:val="left"/>
         <w:rPr>
-          <w:rFonts w:ascii="宋体" w:eastAsia="宋体" w:hAnsi="宋体" w:cs="宋体"/>
-          <w:kern w:val="0"/>
-          <w:szCs w:val="24"/>
-        </w:rPr>
-      </w:pPr>
-      <w:r>
-        <w:rPr>
-          <w:rFonts w:ascii="宋体" w:eastAsia="宋体" w:hAnsi="宋体" w:cs="宋体"/>
-          <w:kern w:val="0"/>
-          <w:szCs w:val="24"/>
-        </w:rPr>
-        <w:t>316 航班管理系统是一个</w:t>
-      </w:r>
-      <w:bookmarkStart w:id="0" w:name="_GoBack"/>
-      <w:bookmarkEnd w:id="0"/>
-      <w:r>
-        <w:rPr>
-          <w:rFonts w:ascii="宋体" w:eastAsia="宋体" w:hAnsi="宋体" w:cs="宋体"/>
-          <w:kern w:val="0"/>
-          <w:szCs w:val="24"/>
-        </w:rPr>
-        <w:t>管理平台，支持用户</w:t>
+          <w:rFonts w:ascii="宋体" w:eastAsia="宋体" w:hAnsi="宋体" w:cs="宋体" w:hint="eastAsia"/>
+          <w:kern w:val="0"/>
+          <w:szCs w:val="24"/>
+        </w:rPr>
+      </w:pPr>
+      <w:r>
+        <w:rPr>
+          <w:rFonts w:ascii="宋体" w:eastAsia="宋体" w:hAnsi="宋体" w:cs="宋体"/>
+          <w:kern w:val="0"/>
+          <w:szCs w:val="24"/>
+        </w:rPr>
+        <w:t>316 航班管理系统是一个管理平台，支持用户</w:t>
       </w:r>
       <w:r>
         <w:rPr>
@@ -132,7 +122,7 @@
         <w:jc w:val="left"/>
         <w:outlineLvl w:val="4"/>
         <w:rPr>
-          <w:rFonts w:ascii="宋体" w:eastAsia="宋体" w:hAnsi="宋体" w:cs="宋体"/>
+          <w:rFonts w:ascii="宋体" w:eastAsia="宋体" w:hAnsi="宋体" w:cs="宋体" w:hint="eastAsia"/>
           <w:b/>
           <w:bCs/>
           <w:kern w:val="0"/>
@@ -156,7 +146,7 @@
         <w:spacing w:before="100" w:beforeAutospacing="1" w:after="100" w:afterAutospacing="1"/>
         <w:jc w:val="left"/>
         <w:rPr>
-          <w:rFonts w:ascii="宋体" w:eastAsia="宋体" w:hAnsi="宋体" w:cs="宋体"/>
+          <w:rFonts w:ascii="宋体" w:eastAsia="宋体" w:hAnsi="宋体" w:cs="宋体" w:hint="eastAsia"/>
           <w:kern w:val="0"/>
           <w:szCs w:val="24"/>
         </w:rPr>
@@ -187,7 +177,7 @@
         <w:spacing w:before="100" w:beforeAutospacing="1" w:after="100" w:afterAutospacing="1"/>
         <w:jc w:val="left"/>
         <w:rPr>
-          <w:rFonts w:ascii="宋体" w:eastAsia="宋体" w:hAnsi="宋体" w:cs="宋体"/>
+          <w:rFonts w:ascii="宋体" w:eastAsia="宋体" w:hAnsi="宋体" w:cs="宋体" w:hint="eastAsia"/>
           <w:kern w:val="0"/>
           <w:szCs w:val="24"/>
         </w:rPr>
@@ -250,7 +240,7 @@
         <w:jc w:val="left"/>
         <w:outlineLvl w:val="4"/>
         <w:rPr>
-          <w:rFonts w:ascii="宋体" w:eastAsia="宋体" w:hAnsi="宋体" w:cs="宋体"/>
+          <w:rFonts w:ascii="宋体" w:eastAsia="宋体" w:hAnsi="宋体" w:cs="宋体" w:hint="eastAsia"/>
           <w:b/>
           <w:bCs/>
           <w:kern w:val="0"/>
@@ -272,7 +262,7 @@
       <w:pPr>
         <w:pStyle w:val="a5"/>
         <w:rPr>
-          <w:rFonts w:ascii="宋体" w:eastAsia="宋体" w:hAnsi="宋体" w:cs="宋体"/>
+          <w:rFonts w:ascii="宋体" w:eastAsia="宋体" w:hAnsi="宋体" w:cs="宋体" w:hint="eastAsia"/>
           <w:kern w:val="0"/>
           <w:szCs w:val="24"/>
         </w:rPr>
@@ -290,7 +280,7 @@
       <w:pPr>
         <w:pStyle w:val="a5"/>
         <w:rPr>
-          <w:rFonts w:ascii="宋体" w:eastAsia="宋体" w:hAnsi="宋体" w:cs="宋体"/>
+          <w:rFonts w:ascii="宋体" w:eastAsia="宋体" w:hAnsi="宋体" w:cs="宋体" w:hint="eastAsia"/>
           <w:kern w:val="0"/>
           <w:szCs w:val="24"/>
         </w:rPr>
@@ -308,7 +298,7 @@
       <w:pPr>
         <w:pStyle w:val="a5"/>
         <w:rPr>
-          <w:rFonts w:ascii="宋体" w:eastAsia="宋体" w:hAnsi="宋体" w:cs="宋体"/>
+          <w:rFonts w:ascii="宋体" w:eastAsia="宋体" w:hAnsi="宋体" w:cs="宋体" w:hint="eastAsia"/>
           <w:kern w:val="0"/>
           <w:szCs w:val="24"/>
         </w:rPr>
@@ -326,7 +316,7 @@
       <w:pPr>
         <w:pStyle w:val="a5"/>
         <w:rPr>
-          <w:rFonts w:ascii="宋体" w:eastAsia="宋体" w:hAnsi="宋体" w:cs="宋体"/>
+          <w:rFonts w:ascii="宋体" w:eastAsia="宋体" w:hAnsi="宋体" w:cs="宋体" w:hint="eastAsia"/>
           <w:kern w:val="0"/>
           <w:szCs w:val="24"/>
         </w:rPr>
@@ -344,7 +334,7 @@
       <w:pPr>
         <w:pStyle w:val="a5"/>
         <w:rPr>
-          <w:rFonts w:ascii="宋体" w:eastAsia="宋体" w:hAnsi="宋体" w:cs="宋体"/>
+          <w:rFonts w:ascii="宋体" w:eastAsia="宋体" w:hAnsi="宋体" w:cs="宋体" w:hint="eastAsia"/>
           <w:kern w:val="0"/>
           <w:szCs w:val="24"/>
         </w:rPr>
@@ -362,7 +352,7 @@
       <w:pPr>
         <w:pStyle w:val="a5"/>
         <w:rPr>
-          <w:rFonts w:ascii="宋体" w:eastAsia="宋体" w:hAnsi="宋体" w:cs="宋体"/>
+          <w:rFonts w:ascii="宋体" w:eastAsia="宋体" w:hAnsi="宋体" w:cs="宋体" w:hint="eastAsia"/>
           <w:kern w:val="0"/>
           <w:szCs w:val="24"/>
         </w:rPr>
@@ -383,7 +373,7 @@
         <w:jc w:val="left"/>
         <w:outlineLvl w:val="4"/>
         <w:rPr>
-          <w:rFonts w:ascii="宋体" w:eastAsia="宋体" w:hAnsi="宋体" w:cs="宋体"/>
+          <w:rFonts w:ascii="宋体" w:eastAsia="宋体" w:hAnsi="宋体" w:cs="宋体" w:hint="eastAsia"/>
           <w:b/>
           <w:bCs/>
           <w:kern w:val="0"/>
@@ -414,9 +404,9 @@
         <w:tblLook w:val="04A0" w:firstRow="1" w:lastRow="0" w:firstColumn="1" w:lastColumn="0" w:noHBand="0" w:noVBand="1"/>
       </w:tblPr>
       <w:tblGrid>
-        <w:gridCol w:w="2475"/>
-        <w:gridCol w:w="1500"/>
-        <w:gridCol w:w="4395"/>
+        <w:gridCol w:w="1227"/>
+        <w:gridCol w:w="945"/>
+        <w:gridCol w:w="6224"/>
       </w:tblGrid>
       <w:tr>
         <w:trPr>
@@ -434,7 +424,7 @@
               <w:widowControl/>
               <w:jc w:val="center"/>
               <w:rPr>
-                <w:rFonts w:ascii="宋体" w:eastAsia="宋体" w:hAnsi="宋体" w:cs="宋体"/>
+                <w:rFonts w:ascii="宋体" w:eastAsia="宋体" w:hAnsi="宋体" w:cs="宋体" w:hint="eastAsia"/>
                 <w:b/>
                 <w:bCs/>
                 <w:kern w:val="0"/>
@@ -464,7 +454,7 @@
               <w:widowControl/>
               <w:jc w:val="center"/>
               <w:rPr>
-                <w:rFonts w:ascii="宋体" w:eastAsia="宋体" w:hAnsi="宋体" w:cs="宋体"/>
+                <w:rFonts w:ascii="宋体" w:eastAsia="宋体" w:hAnsi="宋体" w:cs="宋体" w:hint="eastAsia"/>
                 <w:b/>
                 <w:bCs/>
                 <w:kern w:val="0"/>
@@ -494,7 +484,7 @@
               <w:widowControl/>
               <w:jc w:val="center"/>
               <w:rPr>
-                <w:rFonts w:ascii="宋体" w:eastAsia="宋体" w:hAnsi="宋体" w:cs="宋体"/>
+                <w:rFonts w:ascii="宋体" w:eastAsia="宋体" w:hAnsi="宋体" w:cs="宋体" w:hint="eastAsia"/>
                 <w:b/>
                 <w:bCs/>
                 <w:kern w:val="0"/>
@@ -529,7 +519,7 @@
               <w:widowControl/>
               <w:jc w:val="left"/>
               <w:rPr>
-                <w:rFonts w:ascii="宋体" w:eastAsia="宋体" w:hAnsi="宋体" w:cs="宋体"/>
+                <w:rFonts w:ascii="宋体" w:eastAsia="宋体" w:hAnsi="宋体" w:cs="宋体" w:hint="eastAsia"/>
                 <w:kern w:val="0"/>
                 <w:szCs w:val="24"/>
               </w:rPr>
@@ -555,7 +545,7 @@
               <w:widowControl/>
               <w:jc w:val="left"/>
               <w:rPr>
-                <w:rFonts w:ascii="宋体" w:eastAsia="宋体" w:hAnsi="宋体" w:cs="宋体"/>
+                <w:rFonts w:ascii="宋体" w:eastAsia="宋体" w:hAnsi="宋体" w:cs="宋体" w:hint="eastAsia"/>
                 <w:kern w:val="0"/>
                 <w:szCs w:val="24"/>
               </w:rPr>
@@ -581,7 +571,7 @@
               <w:widowControl/>
               <w:jc w:val="left"/>
               <w:rPr>
-                <w:rFonts w:ascii="宋体" w:eastAsia="宋体" w:hAnsi="宋体" w:cs="宋体"/>
+                <w:rFonts w:ascii="宋体" w:eastAsia="宋体" w:hAnsi="宋体" w:cs="宋体" w:hint="eastAsia"/>
                 <w:kern w:val="0"/>
                 <w:szCs w:val="24"/>
               </w:rPr>
@@ -612,7 +602,7 @@
               <w:widowControl/>
               <w:jc w:val="left"/>
               <w:rPr>
-                <w:rFonts w:ascii="宋体" w:eastAsia="宋体" w:hAnsi="宋体" w:cs="宋体"/>
+                <w:rFonts w:ascii="宋体" w:eastAsia="宋体" w:hAnsi="宋体" w:cs="宋体" w:hint="eastAsia"/>
                 <w:kern w:val="0"/>
                 <w:szCs w:val="24"/>
               </w:rPr>
@@ -638,7 +628,7 @@
               <w:widowControl/>
               <w:jc w:val="left"/>
               <w:rPr>
-                <w:rFonts w:ascii="宋体" w:eastAsia="宋体" w:hAnsi="宋体" w:cs="宋体"/>
+                <w:rFonts w:ascii="宋体" w:eastAsia="宋体" w:hAnsi="宋体" w:cs="宋体" w:hint="eastAsia"/>
                 <w:kern w:val="0"/>
                 <w:szCs w:val="24"/>
               </w:rPr>
@@ -666,7 +656,7 @@
               <w:widowControl/>
               <w:jc w:val="left"/>
               <w:rPr>
-                <w:rFonts w:ascii="宋体" w:eastAsia="宋体" w:hAnsi="宋体" w:cs="宋体"/>
+                <w:rFonts w:ascii="宋体" w:eastAsia="宋体" w:hAnsi="宋体" w:cs="宋体" w:hint="eastAsia"/>
                 <w:kern w:val="0"/>
                 <w:szCs w:val="24"/>
               </w:rPr>
@@ -697,7 +687,7 @@
               <w:widowControl/>
               <w:jc w:val="left"/>
               <w:rPr>
-                <w:rFonts w:ascii="宋体" w:eastAsia="宋体" w:hAnsi="宋体" w:cs="宋体"/>
+                <w:rFonts w:ascii="宋体" w:eastAsia="宋体" w:hAnsi="宋体" w:cs="宋体" w:hint="eastAsia"/>
                 <w:kern w:val="0"/>
                 <w:szCs w:val="24"/>
               </w:rPr>
@@ -723,7 +713,7 @@
               <w:widowControl/>
               <w:jc w:val="left"/>
               <w:rPr>
-                <w:rFonts w:ascii="宋体" w:eastAsia="宋体" w:hAnsi="宋体" w:cs="宋体"/>
+                <w:rFonts w:ascii="宋体" w:eastAsia="宋体" w:hAnsi="宋体" w:cs="宋体" w:hint="eastAsia"/>
                 <w:kern w:val="0"/>
                 <w:szCs w:val="24"/>
               </w:rPr>
@@ -749,18 +739,18 @@
               <w:widowControl/>
               <w:jc w:val="left"/>
               <w:rPr>
-                <w:rFonts w:ascii="宋体" w:eastAsia="宋体" w:hAnsi="宋体" w:cs="宋体"/>
+                <w:rFonts w:ascii="宋体" w:eastAsia="宋体" w:hAnsi="宋体" w:cs="宋体" w:hint="eastAsia"/>
                 <w:kern w:val="0"/>
                 <w:szCs w:val="24"/>
               </w:rPr>
             </w:pPr>
             <w:r>
               <w:rPr>
-                <w:rFonts w:ascii="宋体" w:eastAsia="宋体" w:hAnsi="宋体" w:cs="宋体"/>
+                <w:rFonts w:ascii="宋体" w:eastAsia="宋体" w:hAnsi="宋体" w:cs="宋体" w:hint="eastAsia"/>
                 <w:kern w:val="0"/>
                 <w:szCs w:val="24"/>
               </w:rPr>
-              <w:t>设计并实现航班、客户、航线等信息更新</w:t>
+              <w:t>设计存储航班信息以及客户信息的数据库，维护项目内有关于数据查询更新删除的代码，确保项目能够正确读取所有相关的数据信息</w:t>
             </w:r>
           </w:p>
         </w:tc>
@@ -780,7 +770,7 @@
               <w:widowControl/>
               <w:jc w:val="left"/>
               <w:rPr>
-                <w:rFonts w:ascii="宋体" w:eastAsia="宋体" w:hAnsi="宋体" w:cs="宋体"/>
+                <w:rFonts w:ascii="宋体" w:eastAsia="宋体" w:hAnsi="宋体" w:cs="宋体" w:hint="eastAsia"/>
                 <w:kern w:val="0"/>
                 <w:szCs w:val="24"/>
               </w:rPr>
@@ -806,7 +796,7 @@
               <w:widowControl/>
               <w:jc w:val="left"/>
               <w:rPr>
-                <w:rFonts w:ascii="宋体" w:eastAsia="宋体" w:hAnsi="宋体" w:cs="宋体"/>
+                <w:rFonts w:ascii="宋体" w:eastAsia="宋体" w:hAnsi="宋体" w:cs="宋体" w:hint="eastAsia"/>
                 <w:kern w:val="0"/>
                 <w:szCs w:val="24"/>
               </w:rPr>
@@ -832,7 +822,7 @@
               <w:widowControl/>
               <w:jc w:val="left"/>
               <w:rPr>
-                <w:rFonts w:ascii="宋体" w:eastAsia="宋体" w:hAnsi="宋体" w:cs="宋体"/>
+                <w:rFonts w:ascii="宋体" w:eastAsia="宋体" w:hAnsi="宋体" w:cs="宋体" w:hint="eastAsia"/>
                 <w:kern w:val="0"/>
                 <w:szCs w:val="24"/>
               </w:rPr>
@@ -863,7 +853,7 @@
               <w:widowControl/>
               <w:jc w:val="left"/>
               <w:rPr>
-                <w:rFonts w:ascii="宋体" w:eastAsia="宋体" w:hAnsi="宋体" w:cs="宋体"/>
+                <w:rFonts w:ascii="宋体" w:eastAsia="宋体" w:hAnsi="宋体" w:cs="宋体" w:hint="eastAsia"/>
                 <w:kern w:val="0"/>
                 <w:szCs w:val="24"/>
               </w:rPr>
@@ -889,7 +879,7 @@
               <w:widowControl/>
               <w:jc w:val="left"/>
               <w:rPr>
-                <w:rFonts w:ascii="宋体" w:eastAsia="宋体" w:hAnsi="宋体" w:cs="宋体"/>
+                <w:rFonts w:ascii="宋体" w:eastAsia="宋体" w:hAnsi="宋体" w:cs="宋体" w:hint="eastAsia"/>
                 <w:kern w:val="0"/>
                 <w:szCs w:val="24"/>
               </w:rPr>
@@ -917,7 +907,7 @@
               <w:widowControl/>
               <w:jc w:val="left"/>
               <w:rPr>
-                <w:rFonts w:ascii="宋体" w:eastAsia="宋体" w:hAnsi="宋体" w:cs="宋体"/>
+                <w:rFonts w:ascii="宋体" w:eastAsia="宋体" w:hAnsi="宋体" w:cs="宋体" w:hint="eastAsia"/>
                 <w:kern w:val="0"/>
                 <w:szCs w:val="24"/>
               </w:rPr>
@@ -939,7 +929,7 @@
         <w:widowControl/>
         <w:jc w:val="left"/>
         <w:rPr>
-          <w:rFonts w:ascii="宋体" w:eastAsia="宋体" w:hAnsi="宋体" w:cs="宋体"/>
+          <w:rFonts w:ascii="宋体" w:eastAsia="宋体" w:hAnsi="宋体" w:cs="宋体" w:hint="eastAsia"/>
           <w:kern w:val="0"/>
           <w:szCs w:val="24"/>
         </w:rPr>
@@ -952,7 +942,7 @@
         <w:jc w:val="left"/>
         <w:outlineLvl w:val="3"/>
         <w:rPr>
-          <w:rFonts w:ascii="宋体" w:eastAsia="宋体" w:hAnsi="宋体" w:cs="宋体"/>
+          <w:rFonts w:ascii="宋体" w:eastAsia="宋体" w:hAnsi="宋体" w:cs="宋体" w:hint="eastAsia"/>
           <w:b/>
           <w:bCs/>
           <w:kern w:val="0"/>
@@ -977,21 +967,22 @@
         <w:jc w:val="left"/>
         <w:outlineLvl w:val="4"/>
         <w:rPr>
-          <w:rFonts w:ascii="宋体" w:eastAsia="宋体" w:hAnsi="宋体" w:cs="宋体"/>
-          <w:b/>
-          <w:bCs/>
-          <w:kern w:val="0"/>
-          <w:szCs w:val="24"/>
-        </w:rPr>
-      </w:pPr>
-      <w:r>
-        <w:rPr>
-          <w:rFonts w:ascii="宋体" w:eastAsia="宋体" w:hAnsi="宋体" w:cs="宋体"/>
-          <w:b/>
-          <w:bCs/>
-          <w:kern w:val="0"/>
-          <w:szCs w:val="24"/>
-        </w:rPr>
+          <w:rFonts w:ascii="宋体" w:eastAsia="宋体" w:hAnsi="宋体" w:cs="宋体" w:hint="eastAsia"/>
+          <w:b/>
+          <w:bCs/>
+          <w:kern w:val="0"/>
+          <w:szCs w:val="24"/>
+        </w:rPr>
+      </w:pPr>
+      <w:r>
+        <w:rPr>
+          <w:rFonts w:ascii="宋体" w:eastAsia="宋体" w:hAnsi="宋体" w:cs="宋体"/>
+          <w:b/>
+          <w:bCs/>
+          <w:kern w:val="0"/>
+          <w:szCs w:val="24"/>
+        </w:rPr>
+        <w:lastRenderedPageBreak/>
         <w:t>业务需求分析</w:t>
       </w:r>
     </w:p>
@@ -1001,7 +992,7 @@
         <w:spacing w:before="100" w:beforeAutospacing="1" w:after="100" w:afterAutospacing="1"/>
         <w:jc w:val="left"/>
         <w:rPr>
-          <w:rFonts w:ascii="宋体" w:eastAsia="宋体" w:hAnsi="宋体" w:cs="宋体"/>
+          <w:rFonts w:ascii="宋体" w:eastAsia="宋体" w:hAnsi="宋体" w:cs="宋体" w:hint="eastAsia"/>
           <w:kern w:val="0"/>
           <w:szCs w:val="24"/>
         </w:rPr>
@@ -1046,7 +1037,6 @@
         <w:pStyle w:val="a5"/>
       </w:pPr>
       <w:r>
-        <w:lastRenderedPageBreak/>
         <w:t>退票：用户可对已订航班进行退票。</w:t>
       </w:r>
     </w:p>
@@ -1056,7 +1046,7 @@
         <w:spacing w:before="100" w:beforeAutospacing="1" w:after="100" w:afterAutospacing="1"/>
         <w:jc w:val="left"/>
         <w:rPr>
-          <w:rFonts w:ascii="宋体" w:eastAsia="宋体" w:hAnsi="宋体" w:cs="宋体"/>
+          <w:rFonts w:ascii="宋体" w:eastAsia="宋体" w:hAnsi="宋体" w:cs="宋体" w:hint="eastAsia"/>
           <w:kern w:val="0"/>
           <w:szCs w:val="24"/>
         </w:rPr>
@@ -1114,7 +1104,7 @@
         <w:jc w:val="left"/>
         <w:outlineLvl w:val="4"/>
         <w:rPr>
-          <w:rFonts w:ascii="宋体" w:eastAsia="宋体" w:hAnsi="宋体" w:cs="宋体"/>
+          <w:rFonts w:ascii="宋体" w:eastAsia="宋体" w:hAnsi="宋体" w:cs="宋体" w:hint="eastAsia"/>
           <w:b/>
           <w:bCs/>
           <w:kern w:val="0"/>
@@ -1139,7 +1129,7 @@
         <w:jc w:val="left"/>
         <w:outlineLvl w:val="3"/>
         <w:rPr>
-          <w:rFonts w:ascii="宋体" w:eastAsia="宋体" w:hAnsi="宋体" w:cs="宋体"/>
+          <w:rFonts w:ascii="宋体" w:eastAsia="宋体" w:hAnsi="宋体" w:cs="宋体" w:hint="eastAsia"/>
           <w:b/>
           <w:bCs/>
           <w:kern w:val="0"/>
@@ -1194,7 +1184,7 @@
         <w:jc w:val="left"/>
         <w:outlineLvl w:val="4"/>
         <w:rPr>
-          <w:rFonts w:ascii="宋体" w:eastAsia="宋体" w:hAnsi="宋体" w:cs="宋体"/>
+          <w:rFonts w:ascii="宋体" w:eastAsia="宋体" w:hAnsi="宋体" w:cs="宋体" w:hint="eastAsia"/>
           <w:b/>
           <w:bCs/>
           <w:kern w:val="0"/>
@@ -1218,7 +1208,7 @@
         <w:spacing w:before="100" w:beforeAutospacing="1" w:after="100" w:afterAutospacing="1"/>
         <w:jc w:val="left"/>
         <w:rPr>
-          <w:rFonts w:ascii="宋体" w:eastAsia="宋体" w:hAnsi="宋体" w:cs="宋体"/>
+          <w:rFonts w:ascii="宋体" w:eastAsia="宋体" w:hAnsi="宋体" w:cs="宋体" w:hint="eastAsia"/>
           <w:kern w:val="0"/>
           <w:szCs w:val="24"/>
         </w:rPr>
@@ -1239,7 +1229,7 @@
         <w:jc w:val="left"/>
         <w:outlineLvl w:val="4"/>
         <w:rPr>
-          <w:rFonts w:ascii="宋体" w:eastAsia="宋体" w:hAnsi="宋体" w:cs="宋体"/>
+          <w:rFonts w:ascii="宋体" w:eastAsia="宋体" w:hAnsi="宋体" w:cs="宋体" w:hint="eastAsia"/>
           <w:b/>
           <w:bCs/>
           <w:kern w:val="0"/>
@@ -1263,7 +1253,7 @@
         <w:spacing w:before="100" w:beforeAutospacing="1" w:after="100" w:afterAutospacing="1"/>
         <w:jc w:val="left"/>
         <w:rPr>
-          <w:rFonts w:ascii="宋体" w:eastAsia="宋体" w:hAnsi="宋体" w:cs="宋体" w:hint="eastAsia"/>
+          <w:rFonts w:ascii="宋体" w:eastAsia="宋体" w:hAnsi="宋体" w:cs="宋体"/>
           <w:kern w:val="0"/>
           <w:szCs w:val="24"/>
         </w:rPr>
@@ -1286,6 +1276,18 @@
         </w:rPr>
         <w:t>：在查询界面输入出发地、目的地和日期。</w:t>
       </w:r>
+    </w:p>
+    <w:p>
+      <w:pPr>
+        <w:widowControl/>
+        <w:spacing w:before="100" w:beforeAutospacing="1" w:after="100" w:afterAutospacing="1"/>
+        <w:jc w:val="left"/>
+        <w:rPr>
+          <w:rFonts w:ascii="宋体" w:eastAsia="宋体" w:hAnsi="宋体" w:cs="宋体"/>
+          <w:kern w:val="0"/>
+          <w:szCs w:val="24"/>
+        </w:rPr>
+      </w:pPr>
       <w:r>
         <w:rPr>
           <w:rFonts w:ascii="宋体" w:eastAsia="宋体" w:hAnsi="宋体" w:cs="宋体"/>
@@ -1304,6 +1306,18 @@
         </w:rPr>
         <w:t>：使用输入的条件动态生成 SQL 查询语句。</w:t>
       </w:r>
+    </w:p>
+    <w:p>
+      <w:pPr>
+        <w:widowControl/>
+        <w:spacing w:before="100" w:beforeAutospacing="1" w:after="100" w:afterAutospacing="1"/>
+        <w:jc w:val="left"/>
+        <w:rPr>
+          <w:rFonts w:ascii="宋体" w:eastAsia="宋体" w:hAnsi="宋体" w:cs="宋体"/>
+          <w:kern w:val="0"/>
+          <w:szCs w:val="24"/>
+        </w:rPr>
+      </w:pPr>
       <w:r>
         <w:rPr>
           <w:rFonts w:ascii="宋体" w:eastAsia="宋体" w:hAnsi="宋体" w:cs="宋体"/>
@@ -1340,6 +1354,18 @@
         </w:rPr>
         <w:t xml:space="preserve"> 或其他显示控件中。</w:t>
       </w:r>
+    </w:p>
+    <w:p>
+      <w:pPr>
+        <w:widowControl/>
+        <w:spacing w:before="100" w:beforeAutospacing="1" w:after="100" w:afterAutospacing="1"/>
+        <w:jc w:val="left"/>
+        <w:rPr>
+          <w:rFonts w:ascii="宋体" w:eastAsia="宋体" w:hAnsi="宋体" w:cs="宋体" w:hint="eastAsia"/>
+          <w:kern w:val="0"/>
+          <w:szCs w:val="24"/>
+        </w:rPr>
+      </w:pPr>
       <w:r>
         <w:rPr>
           <w:rFonts w:ascii="宋体" w:eastAsia="宋体" w:hAnsi="宋体" w:cs="宋体"/>
@@ -1365,7 +1391,7 @@
         <w:spacing w:before="100" w:beforeAutospacing="1" w:after="100" w:afterAutospacing="1"/>
         <w:jc w:val="left"/>
         <w:rPr>
-          <w:rFonts w:ascii="宋体" w:eastAsia="宋体" w:hAnsi="宋体" w:cs="宋体"/>
+          <w:rFonts w:ascii="宋体" w:eastAsia="宋体" w:hAnsi="宋体" w:cs="宋体" w:hint="eastAsia"/>
           <w:kern w:val="0"/>
           <w:szCs w:val="24"/>
         </w:rPr>
@@ -1435,7 +1461,7 @@
         <w:spacing w:before="100" w:beforeAutospacing="1" w:after="100" w:afterAutospacing="1"/>
         <w:jc w:val="left"/>
         <w:rPr>
-          <w:rFonts w:ascii="宋体" w:eastAsia="宋体" w:hAnsi="宋体" w:cs="宋体"/>
+          <w:rFonts w:ascii="宋体" w:eastAsia="宋体" w:hAnsi="宋体" w:cs="宋体" w:hint="eastAsia"/>
           <w:kern w:val="0"/>
           <w:szCs w:val="24"/>
         </w:rPr>
@@ -1477,10 +1503,6 @@
     <w:p>
       <w:pPr>
         <w:pStyle w:val="a5"/>
-        <w:rPr>
-          <w:b/>
-          <w:bCs/>
-        </w:rPr>
       </w:pPr>
       <w:r>
         <w:rPr>
@@ -1492,6 +1514,11 @@
       <w:r>
         <w:t>：用户从航班列表中选择一个航班。</w:t>
       </w:r>
+    </w:p>
+    <w:p>
+      <w:pPr>
+        <w:pStyle w:val="a5"/>
+      </w:pPr>
       <w:r>
         <w:rPr>
           <w:b/>
@@ -1502,6 +1529,11 @@
       <w:r>
         <w:t>：填写乘客信息（姓名、身份证号等）。</w:t>
       </w:r>
+    </w:p>
+    <w:p>
+      <w:pPr>
+        <w:pStyle w:val="a5"/>
+      </w:pPr>
       <w:r>
         <w:rPr>
           <w:b/>
@@ -1518,6 +1550,15 @@
       <w:r>
         <w:t>插入语句，将订票信息存储到数据库中。</w:t>
       </w:r>
+    </w:p>
+    <w:p>
+      <w:pPr>
+        <w:pStyle w:val="a5"/>
+        <w:rPr>
+          <w:b/>
+          <w:bCs/>
+        </w:rPr>
+      </w:pPr>
       <w:r>
         <w:rPr>
           <w:b/>
@@ -1541,7 +1582,7 @@
         <w:spacing w:before="100" w:beforeAutospacing="1" w:after="100" w:afterAutospacing="1"/>
         <w:jc w:val="left"/>
         <w:rPr>
-          <w:rFonts w:ascii="宋体" w:eastAsia="宋体" w:hAnsi="宋体" w:cs="宋体"/>
+          <w:rFonts w:ascii="宋体" w:eastAsia="宋体" w:hAnsi="宋体" w:cs="宋体" w:hint="eastAsia"/>
           <w:kern w:val="0"/>
           <w:szCs w:val="24"/>
         </w:rPr>
@@ -1611,7 +1652,7 @@
         <w:spacing w:before="100" w:beforeAutospacing="1" w:after="100" w:afterAutospacing="1"/>
         <w:jc w:val="left"/>
         <w:rPr>
-          <w:rFonts w:ascii="宋体" w:eastAsia="宋体" w:hAnsi="宋体" w:cs="宋体"/>
+          <w:rFonts w:ascii="宋体" w:eastAsia="宋体" w:hAnsi="宋体" w:cs="宋体" w:hint="eastAsia"/>
           <w:kern w:val="0"/>
           <w:szCs w:val="24"/>
         </w:rPr>
@@ -1632,188 +1673,7 @@
         <w:jc w:val="left"/>
         <w:outlineLvl w:val="4"/>
         <w:rPr>
-          <w:rFonts w:ascii="宋体" w:eastAsia="宋体" w:hAnsi="宋体" w:cs="宋体"/>
-          <w:b/>
-          <w:bCs/>
-          <w:kern w:val="0"/>
-          <w:szCs w:val="24"/>
-        </w:rPr>
-      </w:pPr>
-      <w:r>
-        <w:rPr>
-          <w:rFonts w:ascii="宋体" w:eastAsia="宋体" w:hAnsi="宋体" w:cs="宋体"/>
-          <w:b/>
-          <w:bCs/>
-          <w:kern w:val="0"/>
-          <w:szCs w:val="24"/>
-        </w:rPr>
-        <w:t>实现步骤</w:t>
-      </w:r>
-    </w:p>
-    <w:p>
-      <w:pPr>
-        <w:widowControl/>
-        <w:spacing w:before="100" w:beforeAutospacing="1" w:after="100" w:afterAutospacing="1"/>
-        <w:jc w:val="left"/>
-        <w:rPr>
-          <w:rFonts w:ascii="宋体" w:eastAsia="宋体" w:hAnsi="宋体" w:cs="宋体"/>
-          <w:kern w:val="0"/>
-          <w:szCs w:val="24"/>
-        </w:rPr>
-      </w:pPr>
-      <w:r>
-        <w:rPr>
-          <w:rFonts w:ascii="宋体" w:eastAsia="宋体" w:hAnsi="宋体" w:cs="宋体"/>
-          <w:b/>
-          <w:bCs/>
-          <w:kern w:val="0"/>
-          <w:szCs w:val="24"/>
-        </w:rPr>
-        <w:t>用户选择要退票的航班</w:t>
-      </w:r>
-      <w:r>
-        <w:rPr>
-          <w:rFonts w:ascii="宋体" w:eastAsia="宋体" w:hAnsi="宋体" w:cs="宋体"/>
-          <w:kern w:val="0"/>
-          <w:szCs w:val="24"/>
-        </w:rPr>
-        <w:t>：从订票记录中选择一条记录。</w:t>
-      </w:r>
-      <w:r>
-        <w:rPr>
-          <w:rFonts w:ascii="宋体" w:eastAsia="宋体" w:hAnsi="宋体" w:cs="宋体"/>
-          <w:b/>
-          <w:bCs/>
-          <w:kern w:val="0"/>
-          <w:szCs w:val="24"/>
-        </w:rPr>
-        <w:t>删除对应的票务记录</w:t>
-      </w:r>
-      <w:r>
-        <w:rPr>
-          <w:rFonts w:ascii="宋体" w:eastAsia="宋体" w:hAnsi="宋体" w:cs="宋体"/>
-          <w:kern w:val="0"/>
-          <w:szCs w:val="24"/>
-        </w:rPr>
-        <w:t>：根据订单号或航班号，从数据库中删除记录。</w:t>
-      </w:r>
-      <w:r>
-        <w:rPr>
-          <w:rFonts w:ascii="宋体" w:eastAsia="宋体" w:hAnsi="宋体" w:cs="宋体"/>
-          <w:b/>
-          <w:bCs/>
-          <w:kern w:val="0"/>
-          <w:szCs w:val="24"/>
-        </w:rPr>
-        <w:t>更新座位信息</w:t>
-      </w:r>
-      <w:r>
-        <w:rPr>
-          <w:rFonts w:ascii="宋体" w:eastAsia="宋体" w:hAnsi="宋体" w:cs="宋体"/>
-          <w:kern w:val="0"/>
-          <w:szCs w:val="24"/>
-        </w:rPr>
-        <w:t>：执行 SQL 更新语句，增加航班的可用座位数。</w:t>
-      </w:r>
-    </w:p>
-    <w:p>
-      <w:pPr>
-        <w:widowControl/>
-        <w:spacing w:before="100" w:beforeAutospacing="1" w:after="100" w:afterAutospacing="1"/>
-        <w:jc w:val="left"/>
-        <w:rPr>
-          <w:rFonts w:ascii="宋体" w:eastAsia="宋体" w:hAnsi="宋体" w:cs="宋体"/>
-          <w:kern w:val="0"/>
-          <w:szCs w:val="24"/>
-        </w:rPr>
-      </w:pPr>
-      <w:r>
-        <w:rPr>
-          <w:rFonts w:ascii="宋体" w:eastAsia="宋体" w:hAnsi="宋体" w:cs="宋体" w:hint="eastAsia"/>
-          <w:b/>
-          <w:bCs/>
-          <w:kern w:val="0"/>
-          <w:szCs w:val="24"/>
-        </w:rPr>
-        <w:t>(</w:t>
-      </w:r>
-      <w:r>
-        <w:rPr>
-          <w:rFonts w:ascii="宋体" w:eastAsia="宋体" w:hAnsi="宋体" w:cs="宋体" w:hint="eastAsia"/>
-          <w:b/>
-          <w:bCs/>
-          <w:kern w:val="0"/>
-          <w:szCs w:val="24"/>
-        </w:rPr>
-        <w:t>4</w:t>
-      </w:r>
-      <w:r>
-        <w:rPr>
-          <w:rFonts w:ascii="宋体" w:eastAsia="宋体" w:hAnsi="宋体" w:cs="宋体" w:hint="eastAsia"/>
-          <w:b/>
-          <w:bCs/>
-          <w:kern w:val="0"/>
-          <w:szCs w:val="24"/>
-        </w:rPr>
-        <w:t>)</w:t>
-      </w:r>
-      <w:r>
-        <w:rPr>
-          <w:rFonts w:ascii="宋体" w:eastAsia="宋体" w:hAnsi="宋体" w:cs="宋体" w:hint="eastAsia"/>
-          <w:b/>
-          <w:bCs/>
-          <w:kern w:val="0"/>
-          <w:szCs w:val="24"/>
-        </w:rPr>
-        <w:t>.</w:t>
-      </w:r>
-      <w:r>
-        <w:rPr>
-          <w:rFonts w:ascii="宋体" w:eastAsia="宋体" w:hAnsi="宋体" w:cs="宋体"/>
-          <w:b/>
-          <w:bCs/>
-          <w:kern w:val="0"/>
-          <w:szCs w:val="24"/>
-        </w:rPr>
-        <w:t>更新模块</w:t>
-      </w:r>
-      <w:r>
-        <w:rPr>
-          <w:rFonts w:ascii="宋体" w:eastAsia="宋体" w:hAnsi="宋体" w:cs="宋体"/>
-          <w:kern w:val="0"/>
-          <w:szCs w:val="24"/>
-        </w:rPr>
-        <w:t>：</w:t>
-      </w:r>
-    </w:p>
-    <w:p>
-      <w:pPr>
-        <w:widowControl/>
-        <w:spacing w:before="100" w:beforeAutospacing="1" w:after="100" w:afterAutospacing="1"/>
-        <w:jc w:val="left"/>
-        <w:rPr>
-          <w:rFonts w:ascii="宋体" w:eastAsia="宋体" w:hAnsi="宋体" w:cs="宋体"/>
-          <w:kern w:val="0"/>
-          <w:szCs w:val="24"/>
-        </w:rPr>
-      </w:pPr>
-      <w:r>
-        <w:rPr>
-          <w:rFonts w:ascii="宋体" w:eastAsia="宋体" w:hAnsi="宋体" w:cs="宋体"/>
-          <w:kern w:val="0"/>
-          <w:szCs w:val="24"/>
-        </w:rPr>
-        <w:t>管理员可以对航班信息进行更新。</w:t>
-      </w:r>
-    </w:p>
-    <w:p>
-      <w:pPr>
-        <w:widowControl/>
-        <w:spacing w:before="100" w:beforeAutospacing="1" w:after="100" w:afterAutospacing="1"/>
-        <w:jc w:val="left"/>
-        <w:outlineLvl w:val="4"/>
-        <w:rPr>
-          <w:rFonts w:ascii="宋体" w:eastAsia="宋体" w:hAnsi="宋体" w:cs="宋体"/>
+          <w:rFonts w:ascii="宋体" w:eastAsia="宋体" w:hAnsi="宋体" w:cs="宋体" w:hint="eastAsia"/>
           <w:b/>
           <w:bCs/>
           <w:kern w:val="0"/>
@@ -1838,7 +1698,188 @@
         <w:spacing w:before="100" w:beforeAutospacing="1" w:after="100" w:afterAutospacing="1"/>
         <w:jc w:val="left"/>
         <w:rPr>
-          <w:rFonts w:ascii="宋体" w:eastAsia="宋体" w:hAnsi="宋体" w:cs="宋体"/>
+          <w:rFonts w:ascii="宋体" w:eastAsia="宋体" w:hAnsi="宋体" w:cs="宋体" w:hint="eastAsia"/>
+          <w:kern w:val="0"/>
+          <w:szCs w:val="24"/>
+        </w:rPr>
+      </w:pPr>
+      <w:r>
+        <w:rPr>
+          <w:rFonts w:ascii="宋体" w:eastAsia="宋体" w:hAnsi="宋体" w:cs="宋体"/>
+          <w:b/>
+          <w:bCs/>
+          <w:kern w:val="0"/>
+          <w:szCs w:val="24"/>
+        </w:rPr>
+        <w:t>用户选择要退票的航班</w:t>
+      </w:r>
+      <w:r>
+        <w:rPr>
+          <w:rFonts w:ascii="宋体" w:eastAsia="宋体" w:hAnsi="宋体" w:cs="宋体"/>
+          <w:kern w:val="0"/>
+          <w:szCs w:val="24"/>
+        </w:rPr>
+        <w:t>：从订票记录中选择一条记录。</w:t>
+      </w:r>
+      <w:r>
+        <w:rPr>
+          <w:rFonts w:ascii="宋体" w:eastAsia="宋体" w:hAnsi="宋体" w:cs="宋体"/>
+          <w:b/>
+          <w:bCs/>
+          <w:kern w:val="0"/>
+          <w:szCs w:val="24"/>
+        </w:rPr>
+        <w:t>删除对应的票务记录</w:t>
+      </w:r>
+      <w:r>
+        <w:rPr>
+          <w:rFonts w:ascii="宋体" w:eastAsia="宋体" w:hAnsi="宋体" w:cs="宋体"/>
+          <w:kern w:val="0"/>
+          <w:szCs w:val="24"/>
+        </w:rPr>
+        <w:t>：根据订单号或航班号，从数据库中删除记录。</w:t>
+      </w:r>
+      <w:r>
+        <w:rPr>
+          <w:rFonts w:ascii="宋体" w:eastAsia="宋体" w:hAnsi="宋体" w:cs="宋体"/>
+          <w:b/>
+          <w:bCs/>
+          <w:kern w:val="0"/>
+          <w:szCs w:val="24"/>
+        </w:rPr>
+        <w:t>更新座位信息</w:t>
+      </w:r>
+      <w:r>
+        <w:rPr>
+          <w:rFonts w:ascii="宋体" w:eastAsia="宋体" w:hAnsi="宋体" w:cs="宋体"/>
+          <w:kern w:val="0"/>
+          <w:szCs w:val="24"/>
+        </w:rPr>
+        <w:t>：执行 SQL 更新语句，增加航班的可用座位数。</w:t>
+      </w:r>
+    </w:p>
+    <w:p>
+      <w:pPr>
+        <w:widowControl/>
+        <w:spacing w:before="100" w:beforeAutospacing="1" w:after="100" w:afterAutospacing="1"/>
+        <w:jc w:val="left"/>
+        <w:rPr>
+          <w:rFonts w:ascii="宋体" w:eastAsia="宋体" w:hAnsi="宋体" w:cs="宋体" w:hint="eastAsia"/>
+          <w:kern w:val="0"/>
+          <w:szCs w:val="24"/>
+        </w:rPr>
+      </w:pPr>
+      <w:r>
+        <w:rPr>
+          <w:rFonts w:ascii="宋体" w:eastAsia="宋体" w:hAnsi="宋体" w:cs="宋体" w:hint="eastAsia"/>
+          <w:b/>
+          <w:bCs/>
+          <w:kern w:val="0"/>
+          <w:szCs w:val="24"/>
+        </w:rPr>
+        <w:t>(</w:t>
+      </w:r>
+      <w:r>
+        <w:rPr>
+          <w:rFonts w:ascii="宋体" w:eastAsia="宋体" w:hAnsi="宋体" w:cs="宋体" w:hint="eastAsia"/>
+          <w:b/>
+          <w:bCs/>
+          <w:kern w:val="0"/>
+          <w:szCs w:val="24"/>
+        </w:rPr>
+        <w:t>4</w:t>
+      </w:r>
+      <w:r>
+        <w:rPr>
+          <w:rFonts w:ascii="宋体" w:eastAsia="宋体" w:hAnsi="宋体" w:cs="宋体" w:hint="eastAsia"/>
+          <w:b/>
+          <w:bCs/>
+          <w:kern w:val="0"/>
+          <w:szCs w:val="24"/>
+        </w:rPr>
+        <w:t>)</w:t>
+      </w:r>
+      <w:r>
+        <w:rPr>
+          <w:rFonts w:ascii="宋体" w:eastAsia="宋体" w:hAnsi="宋体" w:cs="宋体" w:hint="eastAsia"/>
+          <w:b/>
+          <w:bCs/>
+          <w:kern w:val="0"/>
+          <w:szCs w:val="24"/>
+        </w:rPr>
+        <w:t>.</w:t>
+      </w:r>
+      <w:r>
+        <w:rPr>
+          <w:rFonts w:ascii="宋体" w:eastAsia="宋体" w:hAnsi="宋体" w:cs="宋体"/>
+          <w:b/>
+          <w:bCs/>
+          <w:kern w:val="0"/>
+          <w:szCs w:val="24"/>
+        </w:rPr>
+        <w:t>更新模块</w:t>
+      </w:r>
+      <w:r>
+        <w:rPr>
+          <w:rFonts w:ascii="宋体" w:eastAsia="宋体" w:hAnsi="宋体" w:cs="宋体"/>
+          <w:kern w:val="0"/>
+          <w:szCs w:val="24"/>
+        </w:rPr>
+        <w:t>：</w:t>
+      </w:r>
+    </w:p>
+    <w:p>
+      <w:pPr>
+        <w:widowControl/>
+        <w:spacing w:before="100" w:beforeAutospacing="1" w:after="100" w:afterAutospacing="1"/>
+        <w:jc w:val="left"/>
+        <w:rPr>
+          <w:rFonts w:ascii="宋体" w:eastAsia="宋体" w:hAnsi="宋体" w:cs="宋体" w:hint="eastAsia"/>
+          <w:kern w:val="0"/>
+          <w:szCs w:val="24"/>
+        </w:rPr>
+      </w:pPr>
+      <w:r>
+        <w:rPr>
+          <w:rFonts w:ascii="宋体" w:eastAsia="宋体" w:hAnsi="宋体" w:cs="宋体"/>
+          <w:kern w:val="0"/>
+          <w:szCs w:val="24"/>
+        </w:rPr>
+        <w:t>管理员可以对航班信息进行更新。</w:t>
+      </w:r>
+    </w:p>
+    <w:p>
+      <w:pPr>
+        <w:widowControl/>
+        <w:spacing w:before="100" w:beforeAutospacing="1" w:after="100" w:afterAutospacing="1"/>
+        <w:jc w:val="left"/>
+        <w:outlineLvl w:val="4"/>
+        <w:rPr>
+          <w:rFonts w:ascii="宋体" w:eastAsia="宋体" w:hAnsi="宋体" w:cs="宋体" w:hint="eastAsia"/>
+          <w:b/>
+          <w:bCs/>
+          <w:kern w:val="0"/>
+          <w:szCs w:val="24"/>
+        </w:rPr>
+      </w:pPr>
+      <w:r>
+        <w:rPr>
+          <w:rFonts w:ascii="宋体" w:eastAsia="宋体" w:hAnsi="宋体" w:cs="宋体"/>
+          <w:b/>
+          <w:bCs/>
+          <w:kern w:val="0"/>
+          <w:szCs w:val="24"/>
+        </w:rPr>
+        <w:t>实现步骤</w:t>
+      </w:r>
+    </w:p>
+    <w:p>
+      <w:pPr>
+        <w:widowControl/>
+        <w:spacing w:before="100" w:beforeAutospacing="1" w:after="100" w:afterAutospacing="1"/>
+        <w:jc w:val="left"/>
+        <w:rPr>
+          <w:rFonts w:ascii="宋体" w:eastAsia="宋体" w:hAnsi="宋体" w:cs="宋体" w:hint="eastAsia"/>
           <w:kern w:val="0"/>
           <w:szCs w:val="24"/>
         </w:rPr>
@@ -1922,7 +1963,7 @@
         <w:spacing w:before="100" w:beforeAutospacing="1" w:after="100" w:afterAutospacing="1"/>
         <w:jc w:val="left"/>
         <w:rPr>
-          <w:rFonts w:ascii="宋体" w:eastAsia="宋体" w:hAnsi="宋体" w:cs="宋体"/>
+          <w:rFonts w:ascii="宋体" w:eastAsia="宋体" w:hAnsi="宋体" w:cs="宋体" w:hint="eastAsia"/>
           <w:kern w:val="0"/>
           <w:szCs w:val="24"/>
         </w:rPr>
@@ -1992,7 +2033,7 @@
         <w:spacing w:before="100" w:beforeAutospacing="1" w:after="100" w:afterAutospacing="1"/>
         <w:jc w:val="left"/>
         <w:rPr>
-          <w:rFonts w:ascii="宋体" w:eastAsia="宋体" w:hAnsi="宋体" w:cs="宋体"/>
+          <w:rFonts w:ascii="宋体" w:eastAsia="宋体" w:hAnsi="宋体" w:cs="宋体" w:hint="eastAsia"/>
           <w:kern w:val="0"/>
           <w:szCs w:val="24"/>
         </w:rPr>
@@ -2011,7 +2052,7 @@
         <w:widowControl/>
         <w:jc w:val="left"/>
         <w:rPr>
-          <w:rFonts w:ascii="宋体" w:eastAsia="宋体" w:hAnsi="宋体" w:cs="宋体"/>
+          <w:rFonts w:ascii="宋体" w:eastAsia="宋体" w:hAnsi="宋体" w:cs="宋体" w:hint="eastAsia"/>
           <w:kern w:val="0"/>
           <w:szCs w:val="24"/>
         </w:rPr>
@@ -2024,7 +2065,7 @@
         <w:jc w:val="left"/>
         <w:outlineLvl w:val="3"/>
         <w:rPr>
-          <w:rFonts w:ascii="宋体" w:eastAsia="宋体" w:hAnsi="宋体" w:cs="宋体"/>
+          <w:rFonts w:ascii="宋体" w:eastAsia="宋体" w:hAnsi="宋体" w:cs="宋体" w:hint="eastAsia"/>
           <w:b/>
           <w:bCs/>
           <w:kern w:val="0"/>
@@ -2049,7 +2090,7 @@
         <w:jc w:val="left"/>
         <w:outlineLvl w:val="4"/>
         <w:rPr>
-          <w:rFonts w:ascii="宋体" w:eastAsia="宋体" w:hAnsi="宋体" w:cs="宋体"/>
+          <w:rFonts w:ascii="宋体" w:eastAsia="宋体" w:hAnsi="宋体" w:cs="宋体" w:hint="eastAsia"/>
           <w:b/>
           <w:bCs/>
           <w:kern w:val="0"/>
@@ -2073,7 +2114,7 @@
         <w:spacing w:before="100" w:beforeAutospacing="1" w:after="100" w:afterAutospacing="1"/>
         <w:jc w:val="left"/>
         <w:rPr>
-          <w:rFonts w:ascii="宋体" w:eastAsia="宋体" w:hAnsi="宋体" w:cs="宋体"/>
+          <w:rFonts w:ascii="宋体" w:eastAsia="宋体" w:hAnsi="宋体" w:cs="宋体" w:hint="eastAsia"/>
           <w:kern w:val="0"/>
           <w:szCs w:val="24"/>
         </w:rPr>
@@ -2103,36 +2144,18 @@
         <w:spacing w:before="100" w:beforeAutospacing="1" w:after="100" w:afterAutospacing="1"/>
         <w:jc w:val="left"/>
         <w:rPr>
-          <w:rFonts w:ascii="宋体" w:eastAsia="宋体" w:hAnsi="宋体" w:cs="宋体"/>
-          <w:kern w:val="0"/>
-          <w:szCs w:val="24"/>
-        </w:rPr>
-      </w:pPr>
-      <w:r>
-        <w:rPr>
-          <w:rFonts w:ascii="宋体" w:eastAsia="宋体" w:hAnsi="宋体" w:cs="宋体"/>
-          <w:kern w:val="0"/>
-          <w:szCs w:val="24"/>
-        </w:rPr>
-        <w:t xml:space="preserve">使用 C++ 编程语言。基于 </w:t>
-      </w:r>
-      <w:proofErr w:type="spellStart"/>
-      <w:r>
-        <w:rPr>
-          <w:rFonts w:ascii="宋体" w:eastAsia="宋体" w:hAnsi="宋体" w:cs="宋体"/>
-          <w:kern w:val="0"/>
-          <w:szCs w:val="24"/>
-        </w:rPr>
-        <w:t>Qt</w:t>
-      </w:r>
-      <w:proofErr w:type="spellEnd"/>
-      <w:r>
-        <w:rPr>
-          <w:rFonts w:ascii="宋体" w:eastAsia="宋体" w:hAnsi="宋体" w:cs="宋体"/>
-          <w:kern w:val="0"/>
-          <w:szCs w:val="24"/>
-        </w:rPr>
-        <w:t xml:space="preserve"> 框架的图形用户界面。使用</w:t>
+          <w:rFonts w:ascii="宋体" w:eastAsia="宋体" w:hAnsi="宋体" w:cs="宋体" w:hint="eastAsia"/>
+          <w:kern w:val="0"/>
+          <w:szCs w:val="24"/>
+        </w:rPr>
+      </w:pPr>
+      <w:r>
+        <w:rPr>
+          <w:rFonts w:ascii="宋体" w:eastAsia="宋体" w:hAnsi="宋体" w:cs="宋体"/>
+          <w:kern w:val="0"/>
+          <w:szCs w:val="24"/>
+        </w:rPr>
+        <w:t>使用 C++ 编程语言。基于 Qt 框架的图形用户界面。使用</w:t>
       </w:r>
       <w:r>
         <w:rPr>
@@ -2157,7 +2180,7 @@
         <w:spacing w:before="100" w:beforeAutospacing="1" w:after="100" w:afterAutospacing="1"/>
         <w:jc w:val="left"/>
         <w:rPr>
-          <w:rFonts w:ascii="宋体" w:eastAsia="宋体" w:hAnsi="宋体" w:cs="宋体"/>
+          <w:rFonts w:ascii="宋体" w:eastAsia="宋体" w:hAnsi="宋体" w:cs="宋体" w:hint="eastAsia"/>
           <w:kern w:val="0"/>
           <w:szCs w:val="24"/>
         </w:rPr>
@@ -2188,7 +2211,7 @@
         <w:jc w:val="left"/>
         <w:outlineLvl w:val="4"/>
         <w:rPr>
-          <w:rFonts w:ascii="宋体" w:eastAsia="宋体" w:hAnsi="宋体" w:cs="宋体"/>
+          <w:rFonts w:ascii="宋体" w:eastAsia="宋体" w:hAnsi="宋体" w:cs="宋体" w:hint="eastAsia"/>
           <w:b/>
           <w:bCs/>
           <w:kern w:val="0"/>
@@ -2216,7 +2239,7 @@
         <w:spacing w:before="100" w:beforeAutospacing="1" w:after="100" w:afterAutospacing="1"/>
         <w:jc w:val="left"/>
         <w:rPr>
-          <w:rFonts w:ascii="宋体" w:eastAsia="宋体" w:hAnsi="宋体" w:cs="宋体"/>
+          <w:rFonts w:ascii="宋体" w:eastAsia="宋体" w:hAnsi="宋体" w:cs="宋体" w:hint="eastAsia"/>
           <w:kern w:val="0"/>
           <w:szCs w:val="24"/>
         </w:rPr>
@@ -2257,7 +2280,27 @@
           <w:kern w:val="0"/>
           <w:szCs w:val="24"/>
         </w:rPr>
-        <w:t xml:space="preserve">表 airline：存储航班信息（航班号、起飞时间、到达时间等）。表 </w:t>
+        <w:t>表 airline：存储航班信息（航班号、起飞时间、到达时间等）。</w:t>
+      </w:r>
+    </w:p>
+    <w:p>
+      <w:pPr>
+        <w:widowControl/>
+        <w:spacing w:before="100" w:beforeAutospacing="1" w:after="100" w:afterAutospacing="1"/>
+        <w:jc w:val="left"/>
+        <w:rPr>
+          <w:rFonts w:ascii="宋体" w:eastAsia="宋体" w:hAnsi="宋体" w:cs="宋体"/>
+          <w:kern w:val="0"/>
+          <w:szCs w:val="24"/>
+        </w:rPr>
+      </w:pPr>
+      <w:r>
+        <w:rPr>
+          <w:rFonts w:ascii="宋体" w:eastAsia="宋体" w:hAnsi="宋体" w:cs="宋体"/>
+          <w:kern w:val="0"/>
+          <w:szCs w:val="24"/>
+        </w:rPr>
+        <w:t xml:space="preserve">表 </w:t>
       </w:r>
       <w:r>
         <w:rPr>
@@ -2273,7 +2316,27 @@
           <w:kern w:val="0"/>
           <w:szCs w:val="24"/>
         </w:rPr>
-        <w:t xml:space="preserve">：存储票务信息（订单号、客户号、票价等）。表 </w:t>
+        <w:t>：存储票务信息（订单号、客户号、票价等）。</w:t>
+      </w:r>
+    </w:p>
+    <w:p>
+      <w:pPr>
+        <w:widowControl/>
+        <w:spacing w:before="100" w:beforeAutospacing="1" w:after="100" w:afterAutospacing="1"/>
+        <w:jc w:val="left"/>
+        <w:rPr>
+          <w:rFonts w:ascii="宋体" w:eastAsia="宋体" w:hAnsi="宋体" w:cs="宋体" w:hint="eastAsia"/>
+          <w:kern w:val="0"/>
+          <w:szCs w:val="24"/>
+        </w:rPr>
+      </w:pPr>
+      <w:r>
+        <w:rPr>
+          <w:rFonts w:ascii="宋体" w:eastAsia="宋体" w:hAnsi="宋体" w:cs="宋体"/>
+          <w:kern w:val="0"/>
+          <w:szCs w:val="24"/>
+        </w:rPr>
+        <w:t xml:space="preserve">表 </w:t>
       </w:r>
       <w:r>
         <w:rPr>
@@ -2302,7 +2365,7 @@
         <w:spacing w:before="100" w:beforeAutospacing="1" w:after="100" w:afterAutospacing="1"/>
         <w:jc w:val="left"/>
         <w:rPr>
-          <w:rFonts w:ascii="宋体" w:eastAsia="宋体" w:hAnsi="宋体" w:cs="宋体"/>
+          <w:rFonts w:ascii="宋体" w:eastAsia="宋体" w:hAnsi="宋体" w:cs="宋体" w:hint="eastAsia"/>
           <w:kern w:val="0"/>
           <w:szCs w:val="24"/>
         </w:rPr>
@@ -2332,36 +2395,19 @@
         <w:spacing w:before="100" w:beforeAutospacing="1" w:after="100" w:afterAutospacing="1"/>
         <w:jc w:val="left"/>
         <w:rPr>
-          <w:rFonts w:ascii="宋体" w:eastAsia="宋体" w:hAnsi="宋体" w:cs="宋体"/>
-          <w:kern w:val="0"/>
-          <w:szCs w:val="24"/>
-        </w:rPr>
-      </w:pPr>
-      <w:r>
-        <w:rPr>
-          <w:rFonts w:ascii="宋体" w:eastAsia="宋体" w:hAnsi="宋体" w:cs="宋体"/>
-          <w:kern w:val="0"/>
-          <w:szCs w:val="24"/>
-        </w:rPr>
-        <w:t xml:space="preserve">使用 SQL 语句进行数据的查询和更新。通过 </w:t>
-      </w:r>
-      <w:proofErr w:type="spellStart"/>
-      <w:r>
-        <w:rPr>
-          <w:rFonts w:ascii="宋体" w:eastAsia="宋体" w:hAnsi="宋体" w:cs="宋体"/>
-          <w:kern w:val="0"/>
-          <w:szCs w:val="24"/>
-        </w:rPr>
-        <w:t>Qt</w:t>
-      </w:r>
-      <w:proofErr w:type="spellEnd"/>
-      <w:r>
-        <w:rPr>
-          <w:rFonts w:ascii="宋体" w:eastAsia="宋体" w:hAnsi="宋体" w:cs="宋体"/>
-          <w:kern w:val="0"/>
-          <w:szCs w:val="24"/>
-        </w:rPr>
-        <w:t xml:space="preserve"> 的信号和</w:t>
+          <w:rFonts w:ascii="宋体" w:eastAsia="宋体" w:hAnsi="宋体" w:cs="宋体" w:hint="eastAsia"/>
+          <w:kern w:val="0"/>
+          <w:szCs w:val="24"/>
+        </w:rPr>
+      </w:pPr>
+      <w:r>
+        <w:rPr>
+          <w:rFonts w:ascii="宋体" w:eastAsia="宋体" w:hAnsi="宋体" w:cs="宋体"/>
+          <w:kern w:val="0"/>
+          <w:szCs w:val="24"/>
+        </w:rPr>
+        <w:lastRenderedPageBreak/>
+        <w:t>使用 SQL 语句进行数据的查询和更新。通过 Qt 的信号和</w:t>
       </w:r>
       <w:proofErr w:type="gramStart"/>
       <w:r>
@@ -2389,7 +2435,7 @@
         <w:jc w:val="left"/>
         <w:outlineLvl w:val="4"/>
         <w:rPr>
-          <w:rFonts w:ascii="宋体" w:eastAsia="宋体" w:hAnsi="宋体" w:cs="宋体"/>
+          <w:rFonts w:ascii="宋体" w:eastAsia="宋体" w:hAnsi="宋体" w:cs="宋体" w:hint="eastAsia"/>
           <w:b/>
           <w:bCs/>
           <w:kern w:val="0"/>
@@ -2414,7 +2460,7 @@
         <w:jc w:val="left"/>
         <w:outlineLvl w:val="4"/>
         <w:rPr>
-          <w:rFonts w:ascii="宋体" w:eastAsia="宋体" w:hAnsi="宋体" w:cs="宋体"/>
+          <w:rFonts w:ascii="宋体" w:eastAsia="宋体" w:hAnsi="宋体" w:cs="宋体" w:hint="eastAsia"/>
           <w:b/>
           <w:bCs/>
           <w:kern w:val="0"/>
@@ -2437,7 +2483,7 @@
         <w:widowControl/>
         <w:jc w:val="left"/>
         <w:rPr>
-          <w:rFonts w:ascii="宋体" w:eastAsia="宋体" w:hAnsi="宋体" w:cs="宋体"/>
+          <w:rFonts w:ascii="宋体" w:eastAsia="宋体" w:hAnsi="宋体" w:cs="宋体" w:hint="eastAsia"/>
           <w:kern w:val="0"/>
           <w:szCs w:val="24"/>
         </w:rPr>
@@ -2450,7 +2496,7 @@
         <w:jc w:val="left"/>
         <w:outlineLvl w:val="3"/>
         <w:rPr>
-          <w:rFonts w:ascii="宋体" w:eastAsia="宋体" w:hAnsi="宋体" w:cs="宋体"/>
+          <w:rFonts w:ascii="宋体" w:eastAsia="宋体" w:hAnsi="宋体" w:cs="宋体" w:hint="eastAsia"/>
           <w:b/>
           <w:bCs/>
           <w:kern w:val="0"/>
@@ -2478,7 +2524,7 @@
         <w:spacing w:before="100" w:beforeAutospacing="1" w:after="100" w:afterAutospacing="1"/>
         <w:jc w:val="left"/>
         <w:rPr>
-          <w:rFonts w:ascii="宋体" w:eastAsia="宋体" w:hAnsi="宋体" w:cs="宋体"/>
+          <w:rFonts w:ascii="宋体" w:eastAsia="宋体" w:hAnsi="宋体" w:cs="宋体" w:hint="eastAsia"/>
           <w:kern w:val="0"/>
           <w:szCs w:val="24"/>
         </w:rPr>
@@ -2507,7 +2553,6 @@
         <w:pStyle w:val="a5"/>
       </w:pPr>
       <w:r>
-        <w:lastRenderedPageBreak/>
         <w:t>确保各模块功能正确实现。</w:t>
       </w:r>
     </w:p>
@@ -2529,7 +2574,7 @@
         <w:spacing w:before="100" w:beforeAutospacing="1" w:after="100" w:afterAutospacing="1"/>
         <w:jc w:val="left"/>
         <w:rPr>
-          <w:rFonts w:ascii="宋体" w:eastAsia="宋体" w:hAnsi="宋体" w:cs="宋体"/>
+          <w:rFonts w:ascii="宋体" w:eastAsia="宋体" w:hAnsi="宋体" w:cs="宋体" w:hint="eastAsia"/>
           <w:kern w:val="0"/>
           <w:szCs w:val="24"/>
         </w:rPr>
@@ -2617,7 +2662,7 @@
         <w:spacing w:before="100" w:beforeAutospacing="1" w:after="100" w:afterAutospacing="1"/>
         <w:jc w:val="left"/>
         <w:rPr>
-          <w:rFonts w:ascii="宋体" w:eastAsia="宋体" w:hAnsi="宋体" w:cs="宋体"/>
+          <w:rFonts w:ascii="宋体" w:eastAsia="宋体" w:hAnsi="宋体" w:cs="宋体" w:hint="eastAsia"/>
           <w:kern w:val="0"/>
           <w:szCs w:val="24"/>
         </w:rPr>
@@ -2633,7 +2678,7 @@
         <w:jc w:val="left"/>
         <w:outlineLvl w:val="3"/>
         <w:rPr>
-          <w:rFonts w:ascii="宋体" w:eastAsia="宋体" w:hAnsi="宋体" w:cs="宋体"/>
+          <w:rFonts w:ascii="宋体" w:eastAsia="宋体" w:hAnsi="宋体" w:cs="宋体" w:hint="eastAsia"/>
           <w:b/>
           <w:bCs/>
           <w:kern w:val="0"/>
@@ -2682,7 +2727,7 @@
         <w:jc w:val="left"/>
         <w:outlineLvl w:val="3"/>
         <w:rPr>
-          <w:rFonts w:ascii="宋体" w:eastAsia="宋体" w:hAnsi="宋体" w:cs="宋体"/>
+          <w:rFonts w:ascii="宋体" w:eastAsia="宋体" w:hAnsi="宋体" w:cs="宋体" w:hint="eastAsia"/>
           <w:b/>
           <w:bCs/>
           <w:kern w:val="0"/>
@@ -2707,7 +2752,7 @@
         <w:jc w:val="left"/>
         <w:outlineLvl w:val="4"/>
         <w:rPr>
-          <w:rFonts w:ascii="宋体" w:eastAsia="宋体" w:hAnsi="宋体" w:cs="宋体"/>
+          <w:rFonts w:ascii="宋体" w:eastAsia="宋体" w:hAnsi="宋体" w:cs="宋体" w:hint="eastAsia"/>
           <w:b/>
           <w:bCs/>
           <w:kern w:val="0"/>
@@ -2731,7 +2776,7 @@
         <w:spacing w:before="100" w:beforeAutospacing="1" w:after="100" w:afterAutospacing="1"/>
         <w:jc w:val="left"/>
         <w:rPr>
-          <w:rFonts w:ascii="宋体" w:eastAsia="宋体" w:hAnsi="宋体" w:cs="宋体"/>
+          <w:rFonts w:ascii="宋体" w:eastAsia="宋体" w:hAnsi="宋体" w:cs="宋体" w:hint="eastAsia"/>
           <w:kern w:val="0"/>
           <w:szCs w:val="24"/>
         </w:rPr>
@@ -2768,7 +2813,7 @@
         <w:jc w:val="left"/>
         <w:outlineLvl w:val="4"/>
         <w:rPr>
-          <w:rFonts w:ascii="宋体" w:eastAsia="宋体" w:hAnsi="宋体" w:cs="宋体"/>
+          <w:rFonts w:ascii="宋体" w:eastAsia="宋体" w:hAnsi="宋体" w:cs="宋体" w:hint="eastAsia"/>
           <w:b/>
           <w:bCs/>
           <w:kern w:val="0"/>
@@ -2792,7 +2837,7 @@
         <w:spacing w:before="100" w:beforeAutospacing="1" w:after="100" w:afterAutospacing="1"/>
         <w:jc w:val="left"/>
         <w:rPr>
-          <w:rFonts w:ascii="宋体" w:eastAsia="宋体" w:hAnsi="宋体" w:cs="宋体"/>
+          <w:rFonts w:ascii="宋体" w:eastAsia="宋体" w:hAnsi="宋体" w:cs="宋体" w:hint="eastAsia"/>
           <w:kern w:val="0"/>
           <w:szCs w:val="24"/>
         </w:rPr>
@@ -2828,7 +2873,7 @@
         <w:spacing w:before="100" w:beforeAutospacing="1" w:after="100" w:afterAutospacing="1"/>
         <w:jc w:val="left"/>
         <w:rPr>
-          <w:rFonts w:ascii="宋体" w:eastAsia="宋体" w:hAnsi="宋体" w:cs="宋体"/>
+          <w:rFonts w:ascii="宋体" w:eastAsia="宋体" w:hAnsi="宋体" w:cs="宋体" w:hint="eastAsia"/>
           <w:kern w:val="0"/>
           <w:szCs w:val="24"/>
         </w:rPr>
@@ -2848,17 +2893,18 @@
         <w:spacing w:before="100" w:beforeAutospacing="1" w:after="100" w:afterAutospacing="1"/>
         <w:jc w:val="left"/>
         <w:rPr>
-          <w:rFonts w:ascii="宋体" w:eastAsia="宋体" w:hAnsi="宋体" w:cs="宋体"/>
-          <w:kern w:val="0"/>
-          <w:szCs w:val="24"/>
-        </w:rPr>
-      </w:pPr>
-      <w:r>
-        <w:rPr>
-          <w:rFonts w:ascii="宋体" w:eastAsia="宋体" w:hAnsi="宋体" w:cs="宋体"/>
-          <w:kern w:val="0"/>
-          <w:szCs w:val="24"/>
-        </w:rPr>
+          <w:rFonts w:ascii="宋体" w:eastAsia="宋体" w:hAnsi="宋体" w:cs="宋体" w:hint="eastAsia"/>
+          <w:kern w:val="0"/>
+          <w:szCs w:val="24"/>
+        </w:rPr>
+      </w:pPr>
+      <w:r>
+        <w:rPr>
+          <w:rFonts w:ascii="宋体" w:eastAsia="宋体" w:hAnsi="宋体" w:cs="宋体"/>
+          <w:kern w:val="0"/>
+          <w:szCs w:val="24"/>
+        </w:rPr>
+        <w:lastRenderedPageBreak/>
         <w:t>检查各自负责模块的完成进度。讨论并解决界面与数据库交互问题。进行初步系统测试并修复 BUG。</w:t>
       </w:r>
     </w:p>
@@ -2874,8 +2920,8 @@
 </file>
 
 <file path=word/numbering.xml><?xml version="1.0" encoding="utf-8"?>
-<w:numbering xmlns:wpc="http://schemas.microsoft.com/office/word/2010/wordprocessingCanvas" xmlns:mc="http://schemas.openxmlformats.org/markup-compatibility/2006" xmlns:o="urn:schemas-microsoft-com:office:office" xmlns:r="http://schemas.openxmlformats.org/officeDocument/2006/relationships" xmlns:m="http://schemas.openxmlformats.org/officeDocument/2006/math" xmlns:v="urn:schemas-microsoft-com:vml" xmlns:wp14="http://schemas.microsoft.com/office/word/2010/wordprocessingDrawing" xmlns:wp="http://schemas.openxmlformats.org/drawingml/2006/wordprocessingDrawing" xmlns:w10="urn:schemas-microsoft-com:office:word" xmlns:w="http://schemas.openxmlformats.org/wordprocessingml/2006/main" xmlns:w14="http://schemas.microsoft.com/office/word/2010/wordml" xmlns:wpg="http://schemas.microsoft.com/office/word/2010/wordprocessingGroup" xmlns:wpi="http://schemas.microsoft.com/office/word/2010/wordprocessingInk" xmlns:wne="http://schemas.microsoft.com/office/word/2006/wordml" xmlns:wps="http://schemas.microsoft.com/office/word/2010/wordprocessingShape" mc:Ignorable="w14 wp14">
-  <w:abstractNum w:abstractNumId="0">
+<w:numbering xmlns:wpc="http://schemas.microsoft.com/office/word/2010/wordprocessingCanvas" xmlns:cx="http://schemas.microsoft.com/office/drawing/2014/chartex" xmlns:cx1="http://schemas.microsoft.com/office/drawing/2015/9/8/chartex" xmlns:cx2="http://schemas.microsoft.com/office/drawing/2015/10/21/chartex" xmlns:cx3="http://schemas.microsoft.com/office/drawing/2016/5/9/chartex" xmlns:cx4="http://schemas.microsoft.com/office/drawing/2016/5/10/chartex" xmlns:cx5="http://schemas.microsoft.com/office/drawing/2016/5/11/chartex" xmlns:cx6="http://schemas.microsoft.com/office/drawing/2016/5/12/chartex" xmlns:cx7="http://schemas.microsoft.com/office/drawing/2016/5/13/chartex" xmlns:cx8="http://schemas.microsoft.com/office/drawing/2016/5/14/chartex" xmlns:mc="http://schemas.openxmlformats.org/markup-compatibility/2006" xmlns:aink="http://schemas.microsoft.com/office/drawing/2016/ink" xmlns:am3d="http://schemas.microsoft.com/office/drawing/2017/model3d" xmlns:o="urn:schemas-microsoft-com:office:office" xmlns:oel="http://schemas.microsoft.com/office/2019/extlst" xmlns:r="http://schemas.openxmlformats.org/officeDocument/2006/relationships" xmlns:m="http://schemas.openxmlformats.org/officeDocument/2006/math" xmlns:v="urn:schemas-microsoft-com:vml" xmlns:wp14="http://schemas.microsoft.com/office/word/2010/wordprocessingDrawing" xmlns:wp="http://schemas.openxmlformats.org/drawingml/2006/wordprocessingDrawing" xmlns:w10="urn:schemas-microsoft-com:office:word" xmlns:w="http://schemas.openxmlformats.org/wordprocessingml/2006/main" xmlns:w14="http://schemas.microsoft.com/office/word/2010/wordml" xmlns:w15="http://schemas.microsoft.com/office/word/2012/wordml" xmlns:w16cex="http://schemas.microsoft.com/office/word/2018/wordml/cex" xmlns:w16cid="http://schemas.microsoft.com/office/word/2016/wordml/cid" xmlns:w16="http://schemas.microsoft.com/office/word/2018/wordml" xmlns:w16du="http://schemas.microsoft.com/office/word/2023/wordml/word16du" xmlns:w16sdtdh="http://schemas.microsoft.com/office/word/2020/wordml/sdtdatahash" xmlns:w16sdtfl="http://schemas.microsoft.com/office/word/2024/wordml/sdtformatlock" xmlns:w16se="http://schemas.microsoft.com/office/word/2015/wordml/symex" xmlns:wpg="http://schemas.microsoft.com/office/word/2010/wordprocessingGroup" xmlns:wpi="http://schemas.microsoft.com/office/word/2010/wordprocessingInk" xmlns:wne="http://schemas.microsoft.com/office/word/2006/wordml" xmlns:wps="http://schemas.microsoft.com/office/word/2010/wordprocessingShape" mc:Ignorable="w14 w15 w16se w16cid w16 w16cex w16sdtdh w16sdtfl w16du wp14">
+  <w:abstractNum w:abstractNumId="0" w15:restartNumberingAfterBreak="0">
     <w:nsid w:val="02D374E8"/>
     <w:multiLevelType w:val="multilevel"/>
     <w:tmpl w:val="25BE3E94"/>
@@ -2992,7 +3038,7 @@
       </w:pPr>
     </w:lvl>
   </w:abstractNum>
-  <w:abstractNum w:abstractNumId="1">
+  <w:abstractNum w:abstractNumId="1" w15:restartNumberingAfterBreak="0">
     <w:nsid w:val="0A1500BE"/>
     <w:multiLevelType w:val="multilevel"/>
     <w:tmpl w:val="9E4AFAE0"/>
@@ -3109,7 +3155,7 @@
       </w:pPr>
     </w:lvl>
   </w:abstractNum>
-  <w:abstractNum w:abstractNumId="2">
+  <w:abstractNum w:abstractNumId="2" w15:restartNumberingAfterBreak="0">
     <w:nsid w:val="14536A17"/>
     <w:multiLevelType w:val="multilevel"/>
     <w:tmpl w:val="72F0F2EE"/>
@@ -3258,7 +3304,7 @@
       </w:rPr>
     </w:lvl>
   </w:abstractNum>
-  <w:abstractNum w:abstractNumId="3">
+  <w:abstractNum w:abstractNumId="3" w15:restartNumberingAfterBreak="0">
     <w:nsid w:val="15523014"/>
     <w:multiLevelType w:val="multilevel"/>
     <w:tmpl w:val="47CE41B2"/>
@@ -3375,7 +3421,7 @@
       </w:pPr>
     </w:lvl>
   </w:abstractNum>
-  <w:abstractNum w:abstractNumId="4">
+  <w:abstractNum w:abstractNumId="4" w15:restartNumberingAfterBreak="0">
     <w:nsid w:val="1D13070A"/>
     <w:multiLevelType w:val="multilevel"/>
     <w:tmpl w:val="8C74B7A6"/>
@@ -3524,7 +3570,7 @@
       </w:rPr>
     </w:lvl>
   </w:abstractNum>
-  <w:abstractNum w:abstractNumId="5">
+  <w:abstractNum w:abstractNumId="5" w15:restartNumberingAfterBreak="0">
     <w:nsid w:val="1E0F56D0"/>
     <w:multiLevelType w:val="multilevel"/>
     <w:tmpl w:val="73A27A56"/>
@@ -3673,7 +3719,7 @@
       </w:rPr>
     </w:lvl>
   </w:abstractNum>
-  <w:abstractNum w:abstractNumId="6">
+  <w:abstractNum w:abstractNumId="6" w15:restartNumberingAfterBreak="0">
     <w:nsid w:val="1F2C0ABE"/>
     <w:multiLevelType w:val="multilevel"/>
     <w:tmpl w:val="9252EA00"/>
@@ -3822,7 +3868,7 @@
       </w:rPr>
     </w:lvl>
   </w:abstractNum>
-  <w:abstractNum w:abstractNumId="7">
+  <w:abstractNum w:abstractNumId="7" w15:restartNumberingAfterBreak="0">
     <w:nsid w:val="3371359F"/>
     <w:multiLevelType w:val="multilevel"/>
     <w:tmpl w:val="53FEB9C0"/>
@@ -3939,7 +3985,7 @@
       </w:pPr>
     </w:lvl>
   </w:abstractNum>
-  <w:abstractNum w:abstractNumId="8">
+  <w:abstractNum w:abstractNumId="8" w15:restartNumberingAfterBreak="0">
     <w:nsid w:val="36C60BFB"/>
     <w:multiLevelType w:val="multilevel"/>
     <w:tmpl w:val="A19C86DA"/>
@@ -4088,7 +4134,7 @@
       </w:rPr>
     </w:lvl>
   </w:abstractNum>
-  <w:abstractNum w:abstractNumId="9">
+  <w:abstractNum w:abstractNumId="9" w15:restartNumberingAfterBreak="0">
     <w:nsid w:val="4A696FBE"/>
     <w:multiLevelType w:val="multilevel"/>
     <w:tmpl w:val="36AAA154"/>
@@ -4237,7 +4283,7 @@
       </w:rPr>
     </w:lvl>
   </w:abstractNum>
-  <w:abstractNum w:abstractNumId="10">
+  <w:abstractNum w:abstractNumId="10" w15:restartNumberingAfterBreak="0">
     <w:nsid w:val="4C5529F0"/>
     <w:multiLevelType w:val="multilevel"/>
     <w:tmpl w:val="3C0E5F22"/>
@@ -4354,7 +4400,7 @@
       </w:pPr>
     </w:lvl>
   </w:abstractNum>
-  <w:abstractNum w:abstractNumId="11">
+  <w:abstractNum w:abstractNumId="11" w15:restartNumberingAfterBreak="0">
     <w:nsid w:val="4FC5092A"/>
     <w:multiLevelType w:val="multilevel"/>
     <w:tmpl w:val="8348CA36"/>
@@ -4471,7 +4517,7 @@
       </w:pPr>
     </w:lvl>
   </w:abstractNum>
-  <w:abstractNum w:abstractNumId="12">
+  <w:abstractNum w:abstractNumId="12" w15:restartNumberingAfterBreak="0">
     <w:nsid w:val="55A15BB2"/>
     <w:multiLevelType w:val="multilevel"/>
     <w:tmpl w:val="2C4A81E4"/>
@@ -4620,7 +4666,7 @@
       </w:rPr>
     </w:lvl>
   </w:abstractNum>
-  <w:abstractNum w:abstractNumId="13">
+  <w:abstractNum w:abstractNumId="13" w15:restartNumberingAfterBreak="0">
     <w:nsid w:val="637F3EC8"/>
     <w:multiLevelType w:val="multilevel"/>
     <w:tmpl w:val="77768FD0"/>
@@ -4769,7 +4815,7 @@
       </w:rPr>
     </w:lvl>
   </w:abstractNum>
-  <w:abstractNum w:abstractNumId="14">
+  <w:abstractNum w:abstractNumId="14" w15:restartNumberingAfterBreak="0">
     <w:nsid w:val="74A952ED"/>
     <w:multiLevelType w:val="multilevel"/>
     <w:tmpl w:val="F31E5A38"/>
@@ -4889,56 +4935,56 @@
       </w:pPr>
     </w:lvl>
   </w:abstractNum>
-  <w:num w:numId="1">
+  <w:num w:numId="1" w16cid:durableId="1643732322">
     <w:abstractNumId w:val="6"/>
   </w:num>
-  <w:num w:numId="2">
+  <w:num w:numId="2" w16cid:durableId="2112234454">
     <w:abstractNumId w:val="13"/>
   </w:num>
-  <w:num w:numId="3">
+  <w:num w:numId="3" w16cid:durableId="704868059">
     <w:abstractNumId w:val="4"/>
   </w:num>
-  <w:num w:numId="4">
+  <w:num w:numId="4" w16cid:durableId="1732338492">
     <w:abstractNumId w:val="1"/>
   </w:num>
-  <w:num w:numId="5">
+  <w:num w:numId="5" w16cid:durableId="1548567934">
     <w:abstractNumId w:val="9"/>
   </w:num>
-  <w:num w:numId="6">
+  <w:num w:numId="6" w16cid:durableId="1131899603">
     <w:abstractNumId w:val="11"/>
   </w:num>
-  <w:num w:numId="7">
+  <w:num w:numId="7" w16cid:durableId="1267695197">
     <w:abstractNumId w:val="2"/>
   </w:num>
-  <w:num w:numId="8">
+  <w:num w:numId="8" w16cid:durableId="20591142">
     <w:abstractNumId w:val="14"/>
   </w:num>
-  <w:num w:numId="9">
+  <w:num w:numId="9" w16cid:durableId="743845234">
     <w:abstractNumId w:val="5"/>
   </w:num>
-  <w:num w:numId="10">
+  <w:num w:numId="10" w16cid:durableId="1092824273">
     <w:abstractNumId w:val="12"/>
   </w:num>
-  <w:num w:numId="11">
+  <w:num w:numId="11" w16cid:durableId="807284252">
     <w:abstractNumId w:val="8"/>
   </w:num>
-  <w:num w:numId="12">
+  <w:num w:numId="12" w16cid:durableId="1649817875">
     <w:abstractNumId w:val="3"/>
   </w:num>
-  <w:num w:numId="13">
+  <w:num w:numId="13" w16cid:durableId="1274749603">
     <w:abstractNumId w:val="10"/>
   </w:num>
-  <w:num w:numId="14">
+  <w:num w:numId="14" w16cid:durableId="1293172908">
     <w:abstractNumId w:val="0"/>
   </w:num>
-  <w:num w:numId="15">
+  <w:num w:numId="15" w16cid:durableId="1128207985">
     <w:abstractNumId w:val="7"/>
   </w:num>
 </w:numbering>
 </file>
 
 <file path=word/styles.xml><?xml version="1.0" encoding="utf-8"?>
-<w:styles xmlns:mc="http://schemas.openxmlformats.org/markup-compatibility/2006" xmlns:r="http://schemas.openxmlformats.org/officeDocument/2006/relationships" xmlns:w="http://schemas.openxmlformats.org/wordprocessingml/2006/main" xmlns:w14="http://schemas.microsoft.com/office/word/2010/wordml" mc:Ignorable="w14">
+<w:styles xmlns:mc="http://schemas.openxmlformats.org/markup-compatibility/2006" xmlns:r="http://schemas.openxmlformats.org/officeDocument/2006/relationships" xmlns:w="http://schemas.openxmlformats.org/wordprocessingml/2006/main" xmlns:w14="http://schemas.microsoft.com/office/word/2010/wordml" xmlns:w15="http://schemas.microsoft.com/office/word/2012/wordml" xmlns:w16cex="http://schemas.microsoft.com/office/word/2018/wordml/cex" xmlns:w16cid="http://schemas.microsoft.com/office/word/2016/wordml/cid" xmlns:w16="http://schemas.microsoft.com/office/word/2018/wordml" xmlns:w16du="http://schemas.microsoft.com/office/word/2023/wordml/word16du" xmlns:w16sdtdh="http://schemas.microsoft.com/office/word/2020/wordml/sdtdatahash" xmlns:w16sdtfl="http://schemas.microsoft.com/office/word/2024/wordml/sdtformatlock" xmlns:w16se="http://schemas.microsoft.com/office/word/2015/wordml/symex" mc:Ignorable="w14 w15 w16se w16cid w16 w16cex w16sdtdh w16sdtfl w16du">
   <w:docDefaults>
     <w:rPrDefault>
       <w:rPr>
@@ -4951,144 +4997,383 @@
     </w:rPrDefault>
     <w:pPrDefault/>
   </w:docDefaults>
-  <w:latentStyles w:defLockedState="0" w:defUIPriority="99" w:defSemiHidden="1" w:defUnhideWhenUsed="1" w:defQFormat="0" w:count="267">
-    <w:lsdException w:name="Normal" w:semiHidden="0" w:uiPriority="0" w:unhideWhenUsed="0" w:qFormat="1"/>
-    <w:lsdException w:name="heading 1" w:semiHidden="0" w:uiPriority="9" w:unhideWhenUsed="0" w:qFormat="1"/>
-    <w:lsdException w:name="heading 2" w:uiPriority="9" w:qFormat="1"/>
-    <w:lsdException w:name="heading 3" w:uiPriority="9" w:qFormat="1"/>
-    <w:lsdException w:name="heading 4" w:uiPriority="9" w:qFormat="1"/>
-    <w:lsdException w:name="heading 5" w:uiPriority="9" w:qFormat="1"/>
-    <w:lsdException w:name="heading 6" w:uiPriority="9" w:qFormat="1"/>
-    <w:lsdException w:name="heading 7" w:uiPriority="9" w:qFormat="1"/>
-    <w:lsdException w:name="heading 8" w:uiPriority="9" w:qFormat="1"/>
-    <w:lsdException w:name="heading 9" w:uiPriority="9" w:qFormat="1"/>
-    <w:lsdException w:name="toc 1" w:uiPriority="39"/>
-    <w:lsdException w:name="toc 2" w:uiPriority="39"/>
-    <w:lsdException w:name="toc 3" w:uiPriority="39"/>
-    <w:lsdException w:name="toc 4" w:uiPriority="39"/>
-    <w:lsdException w:name="toc 5" w:uiPriority="39"/>
-    <w:lsdException w:name="toc 6" w:uiPriority="39"/>
-    <w:lsdException w:name="toc 7" w:uiPriority="39"/>
-    <w:lsdException w:name="toc 8" w:uiPriority="39"/>
-    <w:lsdException w:name="toc 9" w:uiPriority="39"/>
-    <w:lsdException w:name="caption" w:uiPriority="35" w:qFormat="1"/>
-    <w:lsdException w:name="Title" w:semiHidden="0" w:uiPriority="10" w:unhideWhenUsed="0" w:qFormat="1"/>
-    <w:lsdException w:name="Default Paragraph Font" w:uiPriority="1"/>
-    <w:lsdException w:name="Subtitle" w:semiHidden="0" w:uiPriority="11" w:unhideWhenUsed="0" w:qFormat="1"/>
-    <w:lsdException w:name="Strong" w:semiHidden="0" w:uiPriority="22" w:unhideWhenUsed="0" w:qFormat="1"/>
-    <w:lsdException w:name="Emphasis" w:semiHidden="0" w:uiPriority="20" w:unhideWhenUsed="0" w:qFormat="1"/>
-    <w:lsdException w:name="Table Grid" w:semiHidden="0" w:uiPriority="59" w:unhideWhenUsed="0"/>
-    <w:lsdException w:name="Placeholder Text" w:unhideWhenUsed="0"/>
-    <w:lsdException w:name="No Spacing" w:semiHidden="0" w:uiPriority="1" w:unhideWhenUsed="0" w:qFormat="1"/>
-    <w:lsdException w:name="Light Shading" w:semiHidden="0" w:uiPriority="60" w:unhideWhenUsed="0"/>
-    <w:lsdException w:name="Light List" w:semiHidden="0" w:uiPriority="61" w:unhideWhenUsed="0"/>
-    <w:lsdException w:name="Light Grid" w:semiHidden="0" w:uiPriority="62" w:unhideWhenUsed="0"/>
-    <w:lsdException w:name="Medium Shading 1" w:semiHidden="0" w:uiPriority="63" w:unhideWhenUsed="0"/>
-    <w:lsdException w:name="Medium Shading 2" w:semiHidden="0" w:uiPriority="64" w:unhideWhenUsed="0"/>
-    <w:lsdException w:name="Medium List 1" w:semiHidden="0" w:uiPriority="65" w:unhideWhenUsed="0"/>
-    <w:lsdException w:name="Medium List 2" w:semiHidden="0" w:uiPriority="66" w:unhideWhenUsed="0"/>
-    <w:lsdException w:name="Medium Grid 1" w:semiHidden="0" w:uiPriority="67" w:unhideWhenUsed="0"/>
-    <w:lsdException w:name="Medium Grid 2" w:semiHidden="0" w:uiPriority="68" w:unhideWhenUsed="0"/>
-    <w:lsdException w:name="Medium Grid 3" w:semiHidden="0" w:uiPriority="69" w:unhideWhenUsed="0"/>
-    <w:lsdException w:name="Dark List" w:semiHidden="0" w:uiPriority="70" w:unhideWhenUsed="0"/>
-    <w:lsdException w:name="Colorful Shading" w:semiHidden="0" w:uiPriority="71" w:unhideWhenUsed="0"/>
-    <w:lsdException w:name="Colorful List" w:semiHidden="0" w:uiPriority="72" w:unhideWhenUsed="0"/>
-    <w:lsdException w:name="Colorful Grid" w:semiHidden="0" w:uiPriority="73" w:unhideWhenUsed="0"/>
-    <w:lsdException w:name="Light Shading Accent 1" w:semiHidden="0" w:uiPriority="60" w:unhideWhenUsed="0"/>
-    <w:lsdException w:name="Light List Accent 1" w:semiHidden="0" w:uiPriority="61" w:unhideWhenUsed="0"/>
-    <w:lsdException w:name="Light Grid Accent 1" w:semiHidden="0" w:uiPriority="62" w:unhideWhenUsed="0"/>
-    <w:lsdException w:name="Medium Shading 1 Accent 1" w:semiHidden="0" w:uiPriority="63" w:unhideWhenUsed="0"/>
-    <w:lsdException w:name="Medium Shading 2 Accent 1" w:semiHidden="0" w:uiPriority="64" w:unhideWhenUsed="0"/>
-    <w:lsdException w:name="Medium List 1 Accent 1" w:semiHidden="0" w:uiPriority="65" w:unhideWhenUsed="0"/>
-    <w:lsdException w:name="Revision" w:unhideWhenUsed="0"/>
-    <w:lsdException w:name="List Paragraph" w:semiHidden="0" w:uiPriority="34" w:unhideWhenUsed="0" w:qFormat="1"/>
-    <w:lsdException w:name="Quote" w:semiHidden="0" w:uiPriority="29" w:unhideWhenUsed="0" w:qFormat="1"/>
-    <w:lsdException w:name="Intense Quote" w:semiHidden="0" w:uiPriority="30" w:unhideWhenUsed="0" w:qFormat="1"/>
-    <w:lsdException w:name="Medium List 2 Accent 1" w:semiHidden="0" w:uiPriority="66" w:unhideWhenUsed="0"/>
-    <w:lsdException w:name="Medium Grid 1 Accent 1" w:semiHidden="0" w:uiPriority="67" w:unhideWhenUsed="0"/>
-    <w:lsdException w:name="Medium Grid 2 Accent 1" w:semiHidden="0" w:uiPriority="68" w:unhideWhenUsed="0"/>
-    <w:lsdException w:name="Medium Grid 3 Accent 1" w:semiHidden="0" w:uiPriority="69" w:unhideWhenUsed="0"/>
-    <w:lsdException w:name="Dark List Accent 1" w:semiHidden="0" w:uiPriority="70" w:unhideWhenUsed="0"/>
-    <w:lsdException w:name="Colorful Shading Accent 1" w:semiHidden="0" w:uiPriority="71" w:unhideWhenUsed="0"/>
-    <w:lsdException w:name="Colorful List Accent 1" w:semiHidden="0" w:uiPriority="72" w:unhideWhenUsed="0"/>
-    <w:lsdException w:name="Colorful Grid Accent 1" w:semiHidden="0" w:uiPriority="73" w:unhideWhenUsed="0"/>
-    <w:lsdException w:name="Light Shading Accent 2" w:semiHidden="0" w:uiPriority="60" w:unhideWhenUsed="0"/>
-    <w:lsdException w:name="Light List Accent 2" w:semiHidden="0" w:uiPriority="61" w:unhideWhenUsed="0"/>
-    <w:lsdException w:name="Light Grid Accent 2" w:semiHidden="0" w:uiPriority="62" w:unhideWhenUsed="0"/>
-    <w:lsdException w:name="Medium Shading 1 Accent 2" w:semiHidden="0" w:uiPriority="63" w:unhideWhenUsed="0"/>
-    <w:lsdException w:name="Medium Shading 2 Accent 2" w:semiHidden="0" w:uiPriority="64" w:unhideWhenUsed="0"/>
-    <w:lsdException w:name="Medium List 1 Accent 2" w:semiHidden="0" w:uiPriority="65" w:unhideWhenUsed="0"/>
-    <w:lsdException w:name="Medium List 2 Accent 2" w:semiHidden="0" w:uiPriority="66" w:unhideWhenUsed="0"/>
-    <w:lsdException w:name="Medium Grid 1 Accent 2" w:semiHidden="0" w:uiPriority="67" w:unhideWhenUsed="0"/>
-    <w:lsdException w:name="Medium Grid 2 Accent 2" w:semiHidden="0" w:uiPriority="68" w:unhideWhenUsed="0"/>
-    <w:lsdException w:name="Medium Grid 3 Accent 2" w:semiHidden="0" w:uiPriority="69" w:unhideWhenUsed="0"/>
-    <w:lsdException w:name="Dark List Accent 2" w:semiHidden="0" w:uiPriority="70" w:unhideWhenUsed="0"/>
-    <w:lsdException w:name="Colorful Shading Accent 2" w:semiHidden="0" w:uiPriority="71" w:unhideWhenUsed="0"/>
-    <w:lsdException w:name="Colorful List Accent 2" w:semiHidden="0" w:uiPriority="72" w:unhideWhenUsed="0"/>
-    <w:lsdException w:name="Colorful Grid Accent 2" w:semiHidden="0" w:uiPriority="73" w:unhideWhenUsed="0"/>
-    <w:lsdException w:name="Light Shading Accent 3" w:semiHidden="0" w:uiPriority="60" w:unhideWhenUsed="0"/>
-    <w:lsdException w:name="Light List Accent 3" w:semiHidden="0" w:uiPriority="61" w:unhideWhenUsed="0"/>
-    <w:lsdException w:name="Light Grid Accent 3" w:semiHidden="0" w:uiPriority="62" w:unhideWhenUsed="0"/>
-    <w:lsdException w:name="Medium Shading 1 Accent 3" w:semiHidden="0" w:uiPriority="63" w:unhideWhenUsed="0"/>
-    <w:lsdException w:name="Medium Shading 2 Accent 3" w:semiHidden="0" w:uiPriority="64" w:unhideWhenUsed="0"/>
-    <w:lsdException w:name="Medium List 1 Accent 3" w:semiHidden="0" w:uiPriority="65" w:unhideWhenUsed="0"/>
-    <w:lsdException w:name="Medium List 2 Accent 3" w:semiHidden="0" w:uiPriority="66" w:unhideWhenUsed="0"/>
-    <w:lsdException w:name="Medium Grid 1 Accent 3" w:semiHidden="0" w:uiPriority="67" w:unhideWhenUsed="0"/>
-    <w:lsdException w:name="Medium Grid 2 Accent 3" w:semiHidden="0" w:uiPriority="68" w:unhideWhenUsed="0"/>
-    <w:lsdException w:name="Medium Grid 3 Accent 3" w:semiHidden="0" w:uiPriority="69" w:unhideWhenUsed="0"/>
-    <w:lsdException w:name="Dark List Accent 3" w:semiHidden="0" w:uiPriority="70" w:unhideWhenUsed="0"/>
-    <w:lsdException w:name="Colorful Shading Accent 3" w:semiHidden="0" w:uiPriority="71" w:unhideWhenUsed="0"/>
-    <w:lsdException w:name="Colorful List Accent 3" w:semiHidden="0" w:uiPriority="72" w:unhideWhenUsed="0"/>
-    <w:lsdException w:name="Colorful Grid Accent 3" w:semiHidden="0" w:uiPriority="73" w:unhideWhenUsed="0"/>
-    <w:lsdException w:name="Light Shading Accent 4" w:semiHidden="0" w:uiPriority="60" w:unhideWhenUsed="0"/>
-    <w:lsdException w:name="Light List Accent 4" w:semiHidden="0" w:uiPriority="61" w:unhideWhenUsed="0"/>
-    <w:lsdException w:name="Light Grid Accent 4" w:semiHidden="0" w:uiPriority="62" w:unhideWhenUsed="0"/>
-    <w:lsdException w:name="Medium Shading 1 Accent 4" w:semiHidden="0" w:uiPriority="63" w:unhideWhenUsed="0"/>
-    <w:lsdException w:name="Medium Shading 2 Accent 4" w:semiHidden="0" w:uiPriority="64" w:unhideWhenUsed="0"/>
-    <w:lsdException w:name="Medium List 1 Accent 4" w:semiHidden="0" w:uiPriority="65" w:unhideWhenUsed="0"/>
-    <w:lsdException w:name="Medium List 2 Accent 4" w:semiHidden="0" w:uiPriority="66" w:unhideWhenUsed="0"/>
-    <w:lsdException w:name="Medium Grid 1 Accent 4" w:semiHidden="0" w:uiPriority="67" w:unhideWhenUsed="0"/>
-    <w:lsdException w:name="Medium Grid 2 Accent 4" w:semiHidden="0" w:uiPriority="68" w:unhideWhenUsed="0"/>
-    <w:lsdException w:name="Medium Grid 3 Accent 4" w:semiHidden="0" w:uiPriority="69" w:unhideWhenUsed="0"/>
-    <w:lsdException w:name="Dark List Accent 4" w:semiHidden="0" w:uiPriority="70" w:unhideWhenUsed="0"/>
-    <w:lsdException w:name="Colorful Shading Accent 4" w:semiHidden="0" w:uiPriority="71" w:unhideWhenUsed="0"/>
-    <w:lsdException w:name="Colorful List Accent 4" w:semiHidden="0" w:uiPriority="72" w:unhideWhenUsed="0"/>
-    <w:lsdException w:name="Colorful Grid Accent 4" w:semiHidden="0" w:uiPriority="73" w:unhideWhenUsed="0"/>
-    <w:lsdException w:name="Light Shading Accent 5" w:semiHidden="0" w:uiPriority="60" w:unhideWhenUsed="0"/>
-    <w:lsdException w:name="Light List Accent 5" w:semiHidden="0" w:uiPriority="61" w:unhideWhenUsed="0"/>
-    <w:lsdException w:name="Light Grid Accent 5" w:semiHidden="0" w:uiPriority="62" w:unhideWhenUsed="0"/>
-    <w:lsdException w:name="Medium Shading 1 Accent 5" w:semiHidden="0" w:uiPriority="63" w:unhideWhenUsed="0"/>
-    <w:lsdException w:name="Medium Shading 2 Accent 5" w:semiHidden="0" w:uiPriority="64" w:unhideWhenUsed="0"/>
-    <w:lsdException w:name="Medium List 1 Accent 5" w:semiHidden="0" w:uiPriority="65" w:unhideWhenUsed="0"/>
-    <w:lsdException w:name="Medium List 2 Accent 5" w:semiHidden="0" w:uiPriority="66" w:unhideWhenUsed="0"/>
-    <w:lsdException w:name="Medium Grid 1 Accent 5" w:semiHidden="0" w:uiPriority="67" w:unhideWhenUsed="0"/>
-    <w:lsdException w:name="Medium Grid 2 Accent 5" w:semiHidden="0" w:uiPriority="68" w:unhideWhenUsed="0"/>
-    <w:lsdException w:name="Medium Grid 3 Accent 5" w:semiHidden="0" w:uiPriority="69" w:unhideWhenUsed="0"/>
-    <w:lsdException w:name="Dark List Accent 5" w:semiHidden="0" w:uiPriority="70" w:unhideWhenUsed="0"/>
-    <w:lsdException w:name="Colorful Shading Accent 5" w:semiHidden="0" w:uiPriority="71" w:unhideWhenUsed="0"/>
-    <w:lsdException w:name="Colorful List Accent 5" w:semiHidden="0" w:uiPriority="72" w:unhideWhenUsed="0"/>
-    <w:lsdException w:name="Colorful Grid Accent 5" w:semiHidden="0" w:uiPriority="73" w:unhideWhenUsed="0"/>
-    <w:lsdException w:name="Light Shading Accent 6" w:semiHidden="0" w:uiPriority="60" w:unhideWhenUsed="0"/>
-    <w:lsdException w:name="Light List Accent 6" w:semiHidden="0" w:uiPriority="61" w:unhideWhenUsed="0"/>
-    <w:lsdException w:name="Light Grid Accent 6" w:semiHidden="0" w:uiPriority="62" w:unhideWhenUsed="0"/>
-    <w:lsdException w:name="Medium Shading 1 Accent 6" w:semiHidden="0" w:uiPriority="63" w:unhideWhenUsed="0"/>
-    <w:lsdException w:name="Medium Shading 2 Accent 6" w:semiHidden="0" w:uiPriority="64" w:unhideWhenUsed="0"/>
-    <w:lsdException w:name="Medium List 1 Accent 6" w:semiHidden="0" w:uiPriority="65" w:unhideWhenUsed="0"/>
-    <w:lsdException w:name="Medium List 2 Accent 6" w:semiHidden="0" w:uiPriority="66" w:unhideWhenUsed="0"/>
-    <w:lsdException w:name="Medium Grid 1 Accent 6" w:semiHidden="0" w:uiPriority="67" w:unhideWhenUsed="0"/>
-    <w:lsdException w:name="Medium Grid 2 Accent 6" w:semiHidden="0" w:uiPriority="68" w:unhideWhenUsed="0"/>
-    <w:lsdException w:name="Medium Grid 3 Accent 6" w:semiHidden="0" w:uiPriority="69" w:unhideWhenUsed="0"/>
-    <w:lsdException w:name="Dark List Accent 6" w:semiHidden="0" w:uiPriority="70" w:unhideWhenUsed="0"/>
-    <w:lsdException w:name="Colorful Shading Accent 6" w:semiHidden="0" w:uiPriority="71" w:unhideWhenUsed="0"/>
-    <w:lsdException w:name="Colorful List Accent 6" w:semiHidden="0" w:uiPriority="72" w:unhideWhenUsed="0"/>
-    <w:lsdException w:name="Colorful Grid Accent 6" w:semiHidden="0" w:uiPriority="73" w:unhideWhenUsed="0"/>
-    <w:lsdException w:name="Subtle Emphasis" w:semiHidden="0" w:uiPriority="19" w:unhideWhenUsed="0" w:qFormat="1"/>
-    <w:lsdException w:name="Intense Emphasis" w:semiHidden="0" w:uiPriority="21" w:unhideWhenUsed="0" w:qFormat="1"/>
-    <w:lsdException w:name="Subtle Reference" w:semiHidden="0" w:uiPriority="31" w:unhideWhenUsed="0" w:qFormat="1"/>
-    <w:lsdException w:name="Intense Reference" w:semiHidden="0" w:uiPriority="32" w:unhideWhenUsed="0" w:qFormat="1"/>
-    <w:lsdException w:name="Book Title" w:semiHidden="0" w:uiPriority="33" w:unhideWhenUsed="0" w:qFormat="1"/>
-    <w:lsdException w:name="Bibliography" w:uiPriority="37"/>
-    <w:lsdException w:name="TOC Heading" w:uiPriority="39" w:qFormat="1"/>
+  <w:latentStyles w:defLockedState="0" w:defUIPriority="99" w:defSemiHidden="0" w:defUnhideWhenUsed="0" w:defQFormat="0" w:count="376">
+    <w:lsdException w:name="Normal" w:uiPriority="0" w:qFormat="1"/>
+    <w:lsdException w:name="heading 1" w:uiPriority="9" w:qFormat="1"/>
+    <w:lsdException w:name="heading 2" w:semiHidden="1" w:uiPriority="9" w:unhideWhenUsed="1" w:qFormat="1"/>
+    <w:lsdException w:name="heading 3" w:semiHidden="1" w:uiPriority="9" w:unhideWhenUsed="1" w:qFormat="1"/>
+    <w:lsdException w:name="heading 4" w:semiHidden="1" w:uiPriority="9" w:unhideWhenUsed="1" w:qFormat="1"/>
+    <w:lsdException w:name="heading 5" w:semiHidden="1" w:uiPriority="9" w:unhideWhenUsed="1" w:qFormat="1"/>
+    <w:lsdException w:name="heading 6" w:semiHidden="1" w:uiPriority="9" w:unhideWhenUsed="1" w:qFormat="1"/>
+    <w:lsdException w:name="heading 7" w:semiHidden="1" w:uiPriority="9" w:unhideWhenUsed="1" w:qFormat="1"/>
+    <w:lsdException w:name="heading 8" w:semiHidden="1" w:uiPriority="9" w:unhideWhenUsed="1" w:qFormat="1"/>
+    <w:lsdException w:name="heading 9" w:semiHidden="1" w:uiPriority="9" w:unhideWhenUsed="1" w:qFormat="1"/>
+    <w:lsdException w:name="index 1" w:semiHidden="1" w:unhideWhenUsed="1"/>
+    <w:lsdException w:name="index 2" w:semiHidden="1" w:unhideWhenUsed="1"/>
+    <w:lsdException w:name="index 3" w:semiHidden="1" w:unhideWhenUsed="1"/>
+    <w:lsdException w:name="index 4" w:semiHidden="1" w:unhideWhenUsed="1"/>
+    <w:lsdException w:name="index 5" w:semiHidden="1" w:unhideWhenUsed="1"/>
+    <w:lsdException w:name="index 6" w:semiHidden="1" w:unhideWhenUsed="1"/>
+    <w:lsdException w:name="index 7" w:semiHidden="1" w:unhideWhenUsed="1"/>
+    <w:lsdException w:name="index 8" w:semiHidden="1" w:unhideWhenUsed="1"/>
+    <w:lsdException w:name="index 9" w:semiHidden="1" w:unhideWhenUsed="1"/>
+    <w:lsdException w:name="toc 1" w:semiHidden="1" w:uiPriority="39" w:unhideWhenUsed="1"/>
+    <w:lsdException w:name="toc 2" w:semiHidden="1" w:uiPriority="39" w:unhideWhenUsed="1"/>
+    <w:lsdException w:name="toc 3" w:semiHidden="1" w:uiPriority="39" w:unhideWhenUsed="1"/>
+    <w:lsdException w:name="toc 4" w:semiHidden="1" w:uiPriority="39" w:unhideWhenUsed="1"/>
+    <w:lsdException w:name="toc 5" w:semiHidden="1" w:uiPriority="39" w:unhideWhenUsed="1"/>
+    <w:lsdException w:name="toc 6" w:semiHidden="1" w:uiPriority="39" w:unhideWhenUsed="1"/>
+    <w:lsdException w:name="toc 7" w:semiHidden="1" w:uiPriority="39" w:unhideWhenUsed="1"/>
+    <w:lsdException w:name="toc 8" w:semiHidden="1" w:uiPriority="39" w:unhideWhenUsed="1"/>
+    <w:lsdException w:name="toc 9" w:semiHidden="1" w:uiPriority="39" w:unhideWhenUsed="1"/>
+    <w:lsdException w:name="Normal Indent" w:semiHidden="1" w:unhideWhenUsed="1"/>
+    <w:lsdException w:name="footnote text" w:semiHidden="1" w:unhideWhenUsed="1"/>
+    <w:lsdException w:name="annotation text" w:semiHidden="1" w:unhideWhenUsed="1"/>
+    <w:lsdException w:name="header" w:semiHidden="1" w:unhideWhenUsed="1"/>
+    <w:lsdException w:name="footer" w:semiHidden="1" w:unhideWhenUsed="1"/>
+    <w:lsdException w:name="index heading" w:semiHidden="1" w:unhideWhenUsed="1"/>
+    <w:lsdException w:name="caption" w:semiHidden="1" w:uiPriority="35" w:unhideWhenUsed="1" w:qFormat="1"/>
+    <w:lsdException w:name="table of figures" w:semiHidden="1" w:unhideWhenUsed="1"/>
+    <w:lsdException w:name="envelope address" w:semiHidden="1" w:unhideWhenUsed="1"/>
+    <w:lsdException w:name="envelope return" w:semiHidden="1" w:unhideWhenUsed="1"/>
+    <w:lsdException w:name="footnote reference" w:semiHidden="1" w:unhideWhenUsed="1"/>
+    <w:lsdException w:name="annotation reference" w:semiHidden="1" w:unhideWhenUsed="1"/>
+    <w:lsdException w:name="line number" w:semiHidden="1" w:unhideWhenUsed="1"/>
+    <w:lsdException w:name="page number" w:semiHidden="1" w:unhideWhenUsed="1"/>
+    <w:lsdException w:name="endnote reference" w:semiHidden="1" w:unhideWhenUsed="1"/>
+    <w:lsdException w:name="endnote text" w:semiHidden="1" w:unhideWhenUsed="1"/>
+    <w:lsdException w:name="table of authorities" w:semiHidden="1" w:unhideWhenUsed="1"/>
+    <w:lsdException w:name="macro" w:semiHidden="1" w:unhideWhenUsed="1"/>
+    <w:lsdException w:name="toa heading" w:semiHidden="1" w:unhideWhenUsed="1"/>
+    <w:lsdException w:name="List" w:semiHidden="1" w:unhideWhenUsed="1"/>
+    <w:lsdException w:name="List Bullet" w:semiHidden="1" w:unhideWhenUsed="1"/>
+    <w:lsdException w:name="List Number" w:semiHidden="1" w:unhideWhenUsed="1"/>
+    <w:lsdException w:name="List 2" w:semiHidden="1" w:unhideWhenUsed="1"/>
+    <w:lsdException w:name="List 3" w:semiHidden="1" w:unhideWhenUsed="1"/>
+    <w:lsdException w:name="List 4" w:semiHidden="1" w:unhideWhenUsed="1"/>
+    <w:lsdException w:name="List 5" w:semiHidden="1" w:unhideWhenUsed="1"/>
+    <w:lsdException w:name="List Bullet 2" w:semiHidden="1" w:unhideWhenUsed="1"/>
+    <w:lsdException w:name="List Bullet 3" w:semiHidden="1" w:unhideWhenUsed="1"/>
+    <w:lsdException w:name="List Bullet 4" w:semiHidden="1" w:unhideWhenUsed="1"/>
+    <w:lsdException w:name="List Bullet 5" w:semiHidden="1" w:unhideWhenUsed="1"/>
+    <w:lsdException w:name="List Number 2" w:semiHidden="1" w:unhideWhenUsed="1"/>
+    <w:lsdException w:name="List Number 3" w:semiHidden="1" w:unhideWhenUsed="1"/>
+    <w:lsdException w:name="List Number 4" w:semiHidden="1" w:unhideWhenUsed="1"/>
+    <w:lsdException w:name="List Number 5" w:semiHidden="1" w:unhideWhenUsed="1"/>
+    <w:lsdException w:name="Title" w:uiPriority="10" w:qFormat="1"/>
+    <w:lsdException w:name="Closing" w:semiHidden="1" w:unhideWhenUsed="1"/>
+    <w:lsdException w:name="Signature" w:semiHidden="1" w:unhideWhenUsed="1"/>
+    <w:lsdException w:name="Default Paragraph Font" w:semiHidden="1" w:uiPriority="1" w:unhideWhenUsed="1"/>
+    <w:lsdException w:name="Body Text" w:semiHidden="1" w:unhideWhenUsed="1"/>
+    <w:lsdException w:name="Body Text Indent" w:semiHidden="1" w:unhideWhenUsed="1"/>
+    <w:lsdException w:name="List Continue" w:semiHidden="1" w:unhideWhenUsed="1"/>
+    <w:lsdException w:name="List Continue 2" w:semiHidden="1" w:unhideWhenUsed="1"/>
+    <w:lsdException w:name="List Continue 3" w:semiHidden="1" w:unhideWhenUsed="1"/>
+    <w:lsdException w:name="List Continue 4" w:semiHidden="1" w:unhideWhenUsed="1"/>
+    <w:lsdException w:name="List Continue 5" w:semiHidden="1" w:unhideWhenUsed="1"/>
+    <w:lsdException w:name="Message Header" w:semiHidden="1" w:unhideWhenUsed="1"/>
+    <w:lsdException w:name="Subtitle" w:uiPriority="11" w:qFormat="1"/>
+    <w:lsdException w:name="Salutation" w:semiHidden="1" w:unhideWhenUsed="1"/>
+    <w:lsdException w:name="Date" w:semiHidden="1" w:unhideWhenUsed="1"/>
+    <w:lsdException w:name="Body Text First Indent" w:semiHidden="1" w:unhideWhenUsed="1"/>
+    <w:lsdException w:name="Body Text First Indent 2" w:semiHidden="1" w:unhideWhenUsed="1"/>
+    <w:lsdException w:name="Note Heading" w:semiHidden="1" w:unhideWhenUsed="1"/>
+    <w:lsdException w:name="Body Text 2" w:semiHidden="1" w:unhideWhenUsed="1"/>
+    <w:lsdException w:name="Body Text 3" w:semiHidden="1" w:unhideWhenUsed="1"/>
+    <w:lsdException w:name="Body Text Indent 2" w:semiHidden="1" w:unhideWhenUsed="1"/>
+    <w:lsdException w:name="Body Text Indent 3" w:semiHidden="1" w:unhideWhenUsed="1"/>
+    <w:lsdException w:name="Block Text" w:semiHidden="1" w:unhideWhenUsed="1"/>
+    <w:lsdException w:name="Hyperlink" w:semiHidden="1" w:unhideWhenUsed="1"/>
+    <w:lsdException w:name="FollowedHyperlink" w:semiHidden="1" w:unhideWhenUsed="1"/>
+    <w:lsdException w:name="Strong" w:uiPriority="22" w:qFormat="1"/>
+    <w:lsdException w:name="Emphasis" w:uiPriority="20" w:qFormat="1"/>
+    <w:lsdException w:name="Document Map" w:semiHidden="1" w:unhideWhenUsed="1"/>
+    <w:lsdException w:name="Plain Text" w:semiHidden="1" w:unhideWhenUsed="1"/>
+    <w:lsdException w:name="E-mail Signature" w:semiHidden="1" w:unhideWhenUsed="1"/>
+    <w:lsdException w:name="HTML Top of Form" w:semiHidden="1" w:unhideWhenUsed="1"/>
+    <w:lsdException w:name="HTML Bottom of Form" w:semiHidden="1" w:unhideWhenUsed="1"/>
+    <w:lsdException w:name="Normal (Web)" w:semiHidden="1" w:unhideWhenUsed="1"/>
+    <w:lsdException w:name="HTML Acronym" w:semiHidden="1" w:unhideWhenUsed="1"/>
+    <w:lsdException w:name="HTML Address" w:semiHidden="1" w:unhideWhenUsed="1"/>
+    <w:lsdException w:name="HTML Cite" w:semiHidden="1" w:unhideWhenUsed="1"/>
+    <w:lsdException w:name="HTML Code" w:semiHidden="1" w:unhideWhenUsed="1"/>
+    <w:lsdException w:name="HTML Definition" w:semiHidden="1" w:unhideWhenUsed="1"/>
+    <w:lsdException w:name="HTML Keyboard" w:semiHidden="1" w:unhideWhenUsed="1"/>
+    <w:lsdException w:name="HTML Preformatted" w:semiHidden="1" w:unhideWhenUsed="1"/>
+    <w:lsdException w:name="HTML Sample" w:semiHidden="1" w:unhideWhenUsed="1"/>
+    <w:lsdException w:name="HTML Typewriter" w:semiHidden="1" w:unhideWhenUsed="1"/>
+    <w:lsdException w:name="HTML Variable" w:semiHidden="1" w:unhideWhenUsed="1"/>
+    <w:lsdException w:name="Normal Table" w:semiHidden="1" w:unhideWhenUsed="1"/>
+    <w:lsdException w:name="annotation subject" w:semiHidden="1" w:unhideWhenUsed="1"/>
+    <w:lsdException w:name="No List" w:semiHidden="1" w:unhideWhenUsed="1"/>
+    <w:lsdException w:name="Outline List 1" w:semiHidden="1" w:unhideWhenUsed="1"/>
+    <w:lsdException w:name="Outline List 2" w:semiHidden="1" w:unhideWhenUsed="1"/>
+    <w:lsdException w:name="Outline List 3" w:semiHidden="1" w:unhideWhenUsed="1"/>
+    <w:lsdException w:name="Table Simple 1" w:semiHidden="1" w:unhideWhenUsed="1"/>
+    <w:lsdException w:name="Table Simple 2" w:semiHidden="1" w:unhideWhenUsed="1"/>
+    <w:lsdException w:name="Table Simple 3" w:semiHidden="1" w:unhideWhenUsed="1"/>
+    <w:lsdException w:name="Table Classic 1" w:semiHidden="1" w:unhideWhenUsed="1"/>
+    <w:lsdException w:name="Table Classic 2" w:semiHidden="1" w:unhideWhenUsed="1"/>
+    <w:lsdException w:name="Table Classic 3" w:semiHidden="1" w:unhideWhenUsed="1"/>
+    <w:lsdException w:name="Table Classic 4" w:semiHidden="1" w:unhideWhenUsed="1"/>
+    <w:lsdException w:name="Table Colorful 1" w:semiHidden="1" w:unhideWhenUsed="1"/>
+    <w:lsdException w:name="Table Colorful 2" w:semiHidden="1" w:unhideWhenUsed="1"/>
+    <w:lsdException w:name="Table Colorful 3" w:semiHidden="1" w:unhideWhenUsed="1"/>
+    <w:lsdException w:name="Table Columns 1" w:semiHidden="1" w:unhideWhenUsed="1"/>
+    <w:lsdException w:name="Table Columns 2" w:semiHidden="1" w:unhideWhenUsed="1"/>
+    <w:lsdException w:name="Table Columns 3" w:semiHidden="1" w:unhideWhenUsed="1"/>
+    <w:lsdException w:name="Table Columns 4" w:semiHidden="1" w:unhideWhenUsed="1"/>
+    <w:lsdException w:name="Table Columns 5" w:semiHidden="1" w:unhideWhenUsed="1"/>
+    <w:lsdException w:name="Table Grid 1" w:semiHidden="1" w:unhideWhenUsed="1"/>
+    <w:lsdException w:name="Table Grid 2" w:semiHidden="1" w:unhideWhenUsed="1"/>
+    <w:lsdException w:name="Table Grid 3" w:semiHidden="1" w:unhideWhenUsed="1"/>
+    <w:lsdException w:name="Table Grid 4" w:semiHidden="1" w:unhideWhenUsed="1"/>
+    <w:lsdException w:name="Table Grid 5" w:semiHidden="1" w:unhideWhenUsed="1"/>
+    <w:lsdException w:name="Table Grid 6" w:semiHidden="1" w:unhideWhenUsed="1"/>
+    <w:lsdException w:name="Table Grid 7" w:semiHidden="1" w:unhideWhenUsed="1"/>
+    <w:lsdException w:name="Table Grid 8" w:semiHidden="1" w:unhideWhenUsed="1"/>
+    <w:lsdException w:name="Table List 1" w:semiHidden="1" w:unhideWhenUsed="1"/>
+    <w:lsdException w:name="Table List 2" w:semiHidden="1" w:unhideWhenUsed="1"/>
+    <w:lsdException w:name="Table List 3" w:semiHidden="1" w:unhideWhenUsed="1"/>
+    <w:lsdException w:name="Table List 4" w:semiHidden="1" w:unhideWhenUsed="1"/>
+    <w:lsdException w:name="Table List 5" w:semiHidden="1" w:unhideWhenUsed="1"/>
+    <w:lsdException w:name="Table List 6" w:semiHidden="1" w:unhideWhenUsed="1"/>
+    <w:lsdException w:name="Table List 7" w:semiHidden="1" w:unhideWhenUsed="1"/>
+    <w:lsdException w:name="Table List 8" w:semiHidden="1" w:unhideWhenUsed="1"/>
+    <w:lsdException w:name="Table 3D effects 1" w:semiHidden="1" w:unhideWhenUsed="1"/>
+    <w:lsdException w:name="Table 3D effects 2" w:semiHidden="1" w:unhideWhenUsed="1"/>
+    <w:lsdException w:name="Table 3D effects 3" w:semiHidden="1" w:unhideWhenUsed="1"/>
+    <w:lsdException w:name="Table Contemporary" w:semiHidden="1" w:unhideWhenUsed="1"/>
+    <w:lsdException w:name="Table Elegant" w:semiHidden="1" w:unhideWhenUsed="1"/>
+    <w:lsdException w:name="Table Professional" w:semiHidden="1" w:unhideWhenUsed="1"/>
+    <w:lsdException w:name="Table Subtle 1" w:semiHidden="1" w:unhideWhenUsed="1"/>
+    <w:lsdException w:name="Table Subtle 2" w:semiHidden="1" w:unhideWhenUsed="1"/>
+    <w:lsdException w:name="Table Web 1" w:semiHidden="1" w:unhideWhenUsed="1"/>
+    <w:lsdException w:name="Table Web 2" w:semiHidden="1" w:unhideWhenUsed="1"/>
+    <w:lsdException w:name="Table Web 3" w:semiHidden="1" w:unhideWhenUsed="1"/>
+    <w:lsdException w:name="Balloon Text" w:semiHidden="1" w:unhideWhenUsed="1"/>
+    <w:lsdException w:name="Table Grid" w:uiPriority="59"/>
+    <w:lsdException w:name="Table Theme" w:semiHidden="1" w:unhideWhenUsed="1"/>
+    <w:lsdException w:name="Placeholder Text" w:semiHidden="1"/>
+    <w:lsdException w:name="No Spacing" w:uiPriority="1" w:qFormat="1"/>
+    <w:lsdException w:name="Light Shading" w:uiPriority="60"/>
+    <w:lsdException w:name="Light List" w:uiPriority="61"/>
+    <w:lsdException w:name="Light Grid" w:uiPriority="62"/>
+    <w:lsdException w:name="Medium Shading 1" w:uiPriority="63"/>
+    <w:lsdException w:name="Medium Shading 2" w:uiPriority="64"/>
+    <w:lsdException w:name="Medium List 1" w:uiPriority="65"/>
+    <w:lsdException w:name="Medium List 2" w:uiPriority="66"/>
+    <w:lsdException w:name="Medium Grid 1" w:uiPriority="67"/>
+    <w:lsdException w:name="Medium Grid 2" w:uiPriority="68"/>
+    <w:lsdException w:name="Medium Grid 3" w:uiPriority="69"/>
+    <w:lsdException w:name="Dark List" w:uiPriority="70"/>
+    <w:lsdException w:name="Colorful Shading" w:uiPriority="71"/>
+    <w:lsdException w:name="Colorful List" w:uiPriority="72"/>
+    <w:lsdException w:name="Colorful Grid" w:uiPriority="73"/>
+    <w:lsdException w:name="Light Shading Accent 1" w:uiPriority="60"/>
+    <w:lsdException w:name="Light List Accent 1" w:uiPriority="61"/>
+    <w:lsdException w:name="Light Grid Accent 1" w:uiPriority="62"/>
+    <w:lsdException w:name="Medium Shading 1 Accent 1" w:uiPriority="63"/>
+    <w:lsdException w:name="Medium Shading 2 Accent 1" w:uiPriority="64"/>
+    <w:lsdException w:name="Medium List 1 Accent 1" w:uiPriority="65"/>
+    <w:lsdException w:name="Revision" w:semiHidden="1"/>
+    <w:lsdException w:name="List Paragraph" w:uiPriority="34" w:qFormat="1"/>
+    <w:lsdException w:name="Quote" w:uiPriority="29" w:qFormat="1"/>
+    <w:lsdException w:name="Intense Quote" w:uiPriority="30" w:qFormat="1"/>
+    <w:lsdException w:name="Medium List 2 Accent 1" w:uiPriority="66"/>
+    <w:lsdException w:name="Medium Grid 1 Accent 1" w:uiPriority="67"/>
+    <w:lsdException w:name="Medium Grid 2 Accent 1" w:uiPriority="68"/>
+    <w:lsdException w:name="Medium Grid 3 Accent 1" w:uiPriority="69"/>
+    <w:lsdException w:name="Dark List Accent 1" w:uiPriority="70"/>
+    <w:lsdException w:name="Colorful Shading Accent 1" w:uiPriority="71"/>
+    <w:lsdException w:name="Colorful List Accent 1" w:uiPriority="72"/>
+    <w:lsdException w:name="Colorful Grid Accent 1" w:uiPriority="73"/>
+    <w:lsdException w:name="Light Shading Accent 2" w:uiPriority="60"/>
+    <w:lsdException w:name="Light List Accent 2" w:uiPriority="61"/>
+    <w:lsdException w:name="Light Grid Accent 2" w:uiPriority="62"/>
+    <w:lsdException w:name="Medium Shading 1 Accent 2" w:uiPriority="63"/>
+    <w:lsdException w:name="Medium Shading 2 Accent 2" w:uiPriority="64"/>
+    <w:lsdException w:name="Medium List 1 Accent 2" w:uiPriority="65"/>
+    <w:lsdException w:name="Medium List 2 Accent 2" w:uiPriority="66"/>
+    <w:lsdException w:name="Medium Grid 1 Accent 2" w:uiPriority="67"/>
+    <w:lsdException w:name="Medium Grid 2 Accent 2" w:uiPriority="68"/>
+    <w:lsdException w:name="Medium Grid 3 Accent 2" w:uiPriority="69"/>
+    <w:lsdException w:name="Dark List Accent 2" w:uiPriority="70"/>
+    <w:lsdException w:name="Colorful Shading Accent 2" w:uiPriority="71"/>
+    <w:lsdException w:name="Colorful List Accent 2" w:uiPriority="72"/>
+    <w:lsdException w:name="Colorful Grid Accent 2" w:uiPriority="73"/>
+    <w:lsdException w:name="Light Shading Accent 3" w:uiPriority="60"/>
+    <w:lsdException w:name="Light List Accent 3" w:uiPriority="61"/>
+    <w:lsdException w:name="Light Grid Accent 3" w:uiPriority="62"/>
+    <w:lsdException w:name="Medium Shading 1 Accent 3" w:uiPriority="63"/>
+    <w:lsdException w:name="Medium Shading 2 Accent 3" w:uiPriority="64"/>
+    <w:lsdException w:name="Medium List 1 Accent 3" w:uiPriority="65"/>
+    <w:lsdException w:name="Medium List 2 Accent 3" w:uiPriority="66"/>
+    <w:lsdException w:name="Medium Grid 1 Accent 3" w:uiPriority="67"/>
+    <w:lsdException w:name="Medium Grid 2 Accent 3" w:uiPriority="68"/>
+    <w:lsdException w:name="Medium Grid 3 Accent 3" w:uiPriority="69"/>
+    <w:lsdException w:name="Dark List Accent 3" w:uiPriority="70"/>
+    <w:lsdException w:name="Colorful Shading Accent 3" w:uiPriority="71"/>
+    <w:lsdException w:name="Colorful List Accent 3" w:uiPriority="72"/>
+    <w:lsdException w:name="Colorful Grid Accent 3" w:uiPriority="73"/>
+    <w:lsdException w:name="Light Shading Accent 4" w:uiPriority="60"/>
+    <w:lsdException w:name="Light List Accent 4" w:uiPriority="61"/>
+    <w:lsdException w:name="Light Grid Accent 4" w:uiPriority="62"/>
+    <w:lsdException w:name="Medium Shading 1 Accent 4" w:uiPriority="63"/>
+    <w:lsdException w:name="Medium Shading 2 Accent 4" w:uiPriority="64"/>
+    <w:lsdException w:name="Medium List 1 Accent 4" w:uiPriority="65"/>
+    <w:lsdException w:name="Medium List 2 Accent 4" w:uiPriority="66"/>
+    <w:lsdException w:name="Medium Grid 1 Accent 4" w:uiPriority="67"/>
+    <w:lsdException w:name="Medium Grid 2 Accent 4" w:uiPriority="68"/>
+    <w:lsdException w:name="Medium Grid 3 Accent 4" w:uiPriority="69"/>
+    <w:lsdException w:name="Dark List Accent 4" w:uiPriority="70"/>
+    <w:lsdException w:name="Colorful Shading Accent 4" w:uiPriority="71"/>
+    <w:lsdException w:name="Colorful List Accent 4" w:uiPriority="72"/>
+    <w:lsdException w:name="Colorful Grid Accent 4" w:uiPriority="73"/>
+    <w:lsdException w:name="Light Shading Accent 5" w:uiPriority="60"/>
+    <w:lsdException w:name="Light List Accent 5" w:uiPriority="61"/>
+    <w:lsdException w:name="Light Grid Accent 5" w:uiPriority="62"/>
+    <w:lsdException w:name="Medium Shading 1 Accent 5" w:uiPriority="63"/>
+    <w:lsdException w:name="Medium Shading 2 Accent 5" w:uiPriority="64"/>
+    <w:lsdException w:name="Medium List 1 Accent 5" w:uiPriority="65"/>
+    <w:lsdException w:name="Medium List 2 Accent 5" w:uiPriority="66"/>
+    <w:lsdException w:name="Medium Grid 1 Accent 5" w:uiPriority="67"/>
+    <w:lsdException w:name="Medium Grid 2 Accent 5" w:uiPriority="68"/>
+    <w:lsdException w:name="Medium Grid 3 Accent 5" w:uiPriority="69"/>
+    <w:lsdException w:name="Dark List Accent 5" w:uiPriority="70"/>
+    <w:lsdException w:name="Colorful Shading Accent 5" w:uiPriority="71"/>
+    <w:lsdException w:name="Colorful List Accent 5" w:uiPriority="72"/>
+    <w:lsdException w:name="Colorful Grid Accent 5" w:uiPriority="73"/>
+    <w:lsdException w:name="Light Shading Accent 6" w:uiPriority="60"/>
+    <w:lsdException w:name="Light List Accent 6" w:uiPriority="61"/>
+    <w:lsdException w:name="Light Grid Accent 6" w:uiPriority="62"/>
+    <w:lsdException w:name="Medium Shading 1 Accent 6" w:uiPriority="63"/>
+    <w:lsdException w:name="Medium Shading 2 Accent 6" w:uiPriority="64"/>
+    <w:lsdException w:name="Medium List 1 Accent 6" w:uiPriority="65"/>
+    <w:lsdException w:name="Medium List 2 Accent 6" w:uiPriority="66"/>
+    <w:lsdException w:name="Medium Grid 1 Accent 6" w:uiPriority="67"/>
+    <w:lsdException w:name="Medium Grid 2 Accent 6" w:uiPriority="68"/>
+    <w:lsdException w:name="Medium Grid 3 Accent 6" w:uiPriority="69"/>
+    <w:lsdException w:name="Dark List Accent 6" w:uiPriority="70"/>
+    <w:lsdException w:name="Colorful Shading Accent 6" w:uiPriority="71"/>
+    <w:lsdException w:name="Colorful List Accent 6" w:uiPriority="72"/>
+    <w:lsdException w:name="Colorful Grid Accent 6" w:uiPriority="73"/>
+    <w:lsdException w:name="Subtle Emphasis" w:uiPriority="19" w:qFormat="1"/>
+    <w:lsdException w:name="Intense Emphasis" w:uiPriority="21" w:qFormat="1"/>
+    <w:lsdException w:name="Subtle Reference" w:uiPriority="31" w:qFormat="1"/>
+    <w:lsdException w:name="Intense Reference" w:uiPriority="32" w:qFormat="1"/>
+    <w:lsdException w:name="Book Title" w:uiPriority="33" w:qFormat="1"/>
+    <w:lsdException w:name="Bibliography" w:semiHidden="1" w:uiPriority="37" w:unhideWhenUsed="1"/>
+    <w:lsdException w:name="TOC Heading" w:semiHidden="1" w:uiPriority="39" w:unhideWhenUsed="1" w:qFormat="1"/>
+    <w:lsdException w:name="Plain Table 1" w:uiPriority="41"/>
+    <w:lsdException w:name="Plain Table 2" w:uiPriority="42"/>
+    <w:lsdException w:name="Plain Table 3" w:uiPriority="43"/>
+    <w:lsdException w:name="Plain Table 4" w:uiPriority="44"/>
+    <w:lsdException w:name="Plain Table 5" w:uiPriority="45"/>
+    <w:lsdException w:name="Grid Table Light" w:uiPriority="40"/>
+    <w:lsdException w:name="Grid Table 1 Light" w:uiPriority="46"/>
+    <w:lsdException w:name="Grid Table 2" w:uiPriority="47"/>
+    <w:lsdException w:name="Grid Table 3" w:uiPriority="48"/>
+    <w:lsdException w:name="Grid Table 4" w:uiPriority="49"/>
+    <w:lsdException w:name="Grid Table 5 Dark" w:uiPriority="50"/>
+    <w:lsdException w:name="Grid Table 6 Colorful" w:uiPriority="51"/>
+    <w:lsdException w:name="Grid Table 7 Colorful" w:uiPriority="52"/>
+    <w:lsdException w:name="Grid Table 1 Light Accent 1" w:uiPriority="46"/>
+    <w:lsdException w:name="Grid Table 2 Accent 1" w:uiPriority="47"/>
+    <w:lsdException w:name="Grid Table 3 Accent 1" w:uiPriority="48"/>
+    <w:lsdException w:name="Grid Table 4 Accent 1" w:uiPriority="49"/>
+    <w:lsdException w:name="Grid Table 5 Dark Accent 1" w:uiPriority="50"/>
+    <w:lsdException w:name="Grid Table 6 Colorful Accent 1" w:uiPriority="51"/>
+    <w:lsdException w:name="Grid Table 7 Colorful Accent 1" w:uiPriority="52"/>
+    <w:lsdException w:name="Grid Table 1 Light Accent 2" w:uiPriority="46"/>
+    <w:lsdException w:name="Grid Table 2 Accent 2" w:uiPriority="47"/>
+    <w:lsdException w:name="Grid Table 3 Accent 2" w:uiPriority="48"/>
+    <w:lsdException w:name="Grid Table 4 Accent 2" w:uiPriority="49"/>
+    <w:lsdException w:name="Grid Table 5 Dark Accent 2" w:uiPriority="50"/>
+    <w:lsdException w:name="Grid Table 6 Colorful Accent 2" w:uiPriority="51"/>
+    <w:lsdException w:name="Grid Table 7 Colorful Accent 2" w:uiPriority="52"/>
+    <w:lsdException w:name="Grid Table 1 Light Accent 3" w:uiPriority="46"/>
+    <w:lsdException w:name="Grid Table 2 Accent 3" w:uiPriority="47"/>
+    <w:lsdException w:name="Grid Table 3 Accent 3" w:uiPriority="48"/>
+    <w:lsdException w:name="Grid Table 4 Accent 3" w:uiPriority="49"/>
+    <w:lsdException w:name="Grid Table 5 Dark Accent 3" w:uiPriority="50"/>
+    <w:lsdException w:name="Grid Table 6 Colorful Accent 3" w:uiPriority="51"/>
+    <w:lsdException w:name="Grid Table 7 Colorful Accent 3" w:uiPriority="52"/>
+    <w:lsdException w:name="Grid Table 1 Light Accent 4" w:uiPriority="46"/>
+    <w:lsdException w:name="Grid Table 2 Accent 4" w:uiPriority="47"/>
+    <w:lsdException w:name="Grid Table 3 Accent 4" w:uiPriority="48"/>
+    <w:lsdException w:name="Grid Table 4 Accent 4" w:uiPriority="49"/>
+    <w:lsdException w:name="Grid Table 5 Dark Accent 4" w:uiPriority="50"/>
+    <w:lsdException w:name="Grid Table 6 Colorful Accent 4" w:uiPriority="51"/>
+    <w:lsdException w:name="Grid Table 7 Colorful Accent 4" w:uiPriority="52"/>
+    <w:lsdException w:name="Grid Table 1 Light Accent 5" w:uiPriority="46"/>
+    <w:lsdException w:name="Grid Table 2 Accent 5" w:uiPriority="47"/>
+    <w:lsdException w:name="Grid Table 3 Accent 5" w:uiPriority="48"/>
+    <w:lsdException w:name="Grid Table 4 Accent 5" w:uiPriority="49"/>
+    <w:lsdException w:name="Grid Table 5 Dark Accent 5" w:uiPriority="50"/>
+    <w:lsdException w:name="Grid Table 6 Colorful Accent 5" w:uiPriority="51"/>
+    <w:lsdException w:name="Grid Table 7 Colorful Accent 5" w:uiPriority="52"/>
+    <w:lsdException w:name="Grid Table 1 Light Accent 6" w:uiPriority="46"/>
+    <w:lsdException w:name="Grid Table 2 Accent 6" w:uiPriority="47"/>
+    <w:lsdException w:name="Grid Table 3 Accent 6" w:uiPriority="48"/>
+    <w:lsdException w:name="Grid Table 4 Accent 6" w:uiPriority="49"/>
+    <w:lsdException w:name="Grid Table 5 Dark Accent 6" w:uiPriority="50"/>
+    <w:lsdException w:name="Grid Table 6 Colorful Accent 6" w:uiPriority="51"/>
+    <w:lsdException w:name="Grid Table 7 Colorful Accent 6" w:uiPriority="52"/>
+    <w:lsdException w:name="List Table 1 Light" w:uiPriority="46"/>
+    <w:lsdException w:name="List Table 2" w:uiPriority="47"/>
+    <w:lsdException w:name="List Table 3" w:uiPriority="48"/>
+    <w:lsdException w:name="List Table 4" w:uiPriority="49"/>
+    <w:lsdException w:name="List Table 5 Dark" w:uiPriority="50"/>
+    <w:lsdException w:name="List Table 6 Colorful" w:uiPriority="51"/>
+    <w:lsdException w:name="List Table 7 Colorful" w:uiPriority="52"/>
+    <w:lsdException w:name="List Table 1 Light Accent 1" w:uiPriority="46"/>
+    <w:lsdException w:name="List Table 2 Accent 1" w:uiPriority="47"/>
+    <w:lsdException w:name="List Table 3 Accent 1" w:uiPriority="48"/>
+    <w:lsdException w:name="List Table 4 Accent 1" w:uiPriority="49"/>
+    <w:lsdException w:name="List Table 5 Dark Accent 1" w:uiPriority="50"/>
+    <w:lsdException w:name="List Table 6 Colorful Accent 1" w:uiPriority="51"/>
+    <w:lsdException w:name="List Table 7 Colorful Accent 1" w:uiPriority="52"/>
+    <w:lsdException w:name="List Table 1 Light Accent 2" w:uiPriority="46"/>
+    <w:lsdException w:name="List Table 2 Accent 2" w:uiPriority="47"/>
+    <w:lsdException w:name="List Table 3 Accent 2" w:uiPriority="48"/>
+    <w:lsdException w:name="List Table 4 Accent 2" w:uiPriority="49"/>
+    <w:lsdException w:name="List Table 5 Dark Accent 2" w:uiPriority="50"/>
+    <w:lsdException w:name="List Table 6 Colorful Accent 2" w:uiPriority="51"/>
+    <w:lsdException w:name="List Table 7 Colorful Accent 2" w:uiPriority="52"/>
+    <w:lsdException w:name="List Table 1 Light Accent 3" w:uiPriority="46"/>
+    <w:lsdException w:name="List Table 2 Accent 3" w:uiPriority="47"/>
+    <w:lsdException w:name="List Table 3 Accent 3" w:uiPriority="48"/>
+    <w:lsdException w:name="List Table 4 Accent 3" w:uiPriority="49"/>
+    <w:lsdException w:name="List Table 5 Dark Accent 3" w:uiPriority="50"/>
+    <w:lsdException w:name="List Table 6 Colorful Accent 3" w:uiPriority="51"/>
+    <w:lsdException w:name="List Table 7 Colorful Accent 3" w:uiPriority="52"/>
+    <w:lsdException w:name="List Table 1 Light Accent 4" w:uiPriority="46"/>
+    <w:lsdException w:name="List Table 2 Accent 4" w:uiPriority="47"/>
+    <w:lsdException w:name="List Table 3 Accent 4" w:uiPriority="48"/>
+    <w:lsdException w:name="List Table 4 Accent 4" w:uiPriority="49"/>
+    <w:lsdException w:name="List Table 5 Dark Accent 4" w:uiPriority="50"/>
+    <w:lsdException w:name="List Table 6 Colorful Accent 4" w:uiPriority="51"/>
+    <w:lsdException w:name="List Table 7 Colorful Accent 4" w:uiPriority="52"/>
+    <w:lsdException w:name="List Table 1 Light Accent 5" w:uiPriority="46"/>
+    <w:lsdException w:name="List Table 2 Accent 5" w:uiPriority="47"/>
+    <w:lsdException w:name="List Table 3 Accent 5" w:uiPriority="48"/>
+    <w:lsdException w:name="List Table 4 Accent 5" w:uiPriority="49"/>
+    <w:lsdException w:name="List Table 5 Dark Accent 5" w:uiPriority="50"/>
+    <w:lsdException w:name="List Table 6 Colorful Accent 5" w:uiPriority="51"/>
+    <w:lsdException w:name="List Table 7 Colorful Accent 5" w:uiPriority="52"/>
+    <w:lsdException w:name="List Table 1 Light Accent 6" w:uiPriority="46"/>
+    <w:lsdException w:name="List Table 2 Accent 6" w:uiPriority="47"/>
+    <w:lsdException w:name="List Table 3 Accent 6" w:uiPriority="48"/>
+    <w:lsdException w:name="List Table 4 Accent 6" w:uiPriority="49"/>
+    <w:lsdException w:name="List Table 5 Dark Accent 6" w:uiPriority="50"/>
+    <w:lsdException w:name="List Table 6 Colorful Accent 6" w:uiPriority="51"/>
+    <w:lsdException w:name="List Table 7 Colorful Accent 6" w:uiPriority="52"/>
+    <w:lsdException w:name="Mention" w:semiHidden="1" w:unhideWhenUsed="1"/>
+    <w:lsdException w:name="Smart Hyperlink" w:semiHidden="1" w:unhideWhenUsed="1"/>
+    <w:lsdException w:name="Hashtag" w:semiHidden="1" w:unhideWhenUsed="1"/>
+    <w:lsdException w:name="Unresolved Mention" w:semiHidden="1" w:unhideWhenUsed="1"/>
+    <w:lsdException w:name="Smart Link" w:semiHidden="1" w:unhideWhenUsed="1"/>
   </w:latentStyles>
   <w:style w:type="paragraph" w:default="1" w:styleId="a">
     <w:name w:val="Normal"/>
@@ -5105,7 +5390,7 @@
   <w:style w:type="paragraph" w:styleId="3">
     <w:name w:val="heading 3"/>
     <w:basedOn w:val="a"/>
-    <w:link w:val="3Char"/>
+    <w:link w:val="30"/>
     <w:uiPriority w:val="9"/>
     <w:qFormat/>
     <w:rsid w:val="00D37DCF"/>
@@ -5127,7 +5412,7 @@
   <w:style w:type="paragraph" w:styleId="4">
     <w:name w:val="heading 4"/>
     <w:basedOn w:val="a"/>
-    <w:link w:val="4Char"/>
+    <w:link w:val="40"/>
     <w:uiPriority w:val="9"/>
     <w:qFormat/>
     <w:rsid w:val="00D37DCF"/>
@@ -5148,7 +5433,7 @@
   <w:style w:type="paragraph" w:styleId="5">
     <w:name w:val="heading 5"/>
     <w:basedOn w:val="a"/>
-    <w:link w:val="5Char"/>
+    <w:link w:val="50"/>
     <w:uiPriority w:val="9"/>
     <w:qFormat/>
     <w:rsid w:val="00D37DCF"/>
@@ -5194,8 +5479,8 @@
     <w:semiHidden/>
     <w:unhideWhenUsed/>
   </w:style>
-  <w:style w:type="character" w:customStyle="1" w:styleId="3Char">
-    <w:name w:val="标题 3 Char"/>
+  <w:style w:type="character" w:customStyle="1" w:styleId="30">
+    <w:name w:val="标题 3 字符"/>
     <w:basedOn w:val="a0"/>
     <w:link w:val="3"/>
     <w:uiPriority w:val="9"/>
@@ -5209,8 +5494,8 @@
       <w:szCs w:val="27"/>
     </w:rPr>
   </w:style>
-  <w:style w:type="character" w:customStyle="1" w:styleId="4Char">
-    <w:name w:val="标题 4 Char"/>
+  <w:style w:type="character" w:customStyle="1" w:styleId="40">
+    <w:name w:val="标题 4 字符"/>
     <w:basedOn w:val="a0"/>
     <w:link w:val="4"/>
     <w:uiPriority w:val="9"/>
@@ -5224,8 +5509,8 @@
       <w:szCs w:val="24"/>
     </w:rPr>
   </w:style>
-  <w:style w:type="character" w:customStyle="1" w:styleId="5Char">
-    <w:name w:val="标题 5 Char"/>
+  <w:style w:type="character" w:customStyle="1" w:styleId="50">
+    <w:name w:val="标题 5 字符"/>
     <w:basedOn w:val="a0"/>
     <w:link w:val="5"/>
     <w:uiPriority w:val="9"/>
@@ -5284,7 +5569,7 @@
   <w:style w:type="paragraph" w:styleId="HTML0">
     <w:name w:val="HTML Preformatted"/>
     <w:basedOn w:val="a"/>
-    <w:link w:val="HTMLChar"/>
+    <w:link w:val="HTML1"/>
     <w:uiPriority w:val="99"/>
     <w:semiHidden/>
     <w:unhideWhenUsed/>
@@ -5317,453 +5602,8 @@
       <w:szCs w:val="24"/>
     </w:rPr>
   </w:style>
-  <w:style w:type="character" w:customStyle="1" w:styleId="HTMLChar">
-    <w:name w:val="HTML 预设格式 Char"/>
-    <w:basedOn w:val="a0"/>
-    <w:link w:val="HTML0"/>
-    <w:uiPriority w:val="99"/>
-    <w:semiHidden/>
-    <w:rsid w:val="00D37DCF"/>
-    <w:rPr>
-      <w:rFonts w:ascii="宋体" w:eastAsia="宋体" w:hAnsi="宋体" w:cs="宋体"/>
-      <w:kern w:val="0"/>
-      <w:sz w:val="24"/>
-      <w:szCs w:val="24"/>
-    </w:rPr>
-  </w:style>
-  <w:style w:type="character" w:customStyle="1" w:styleId="hljs-function">
-    <w:name w:val="hljs-function"/>
-    <w:basedOn w:val="a0"/>
-    <w:rsid w:val="00D37DCF"/>
-  </w:style>
-  <w:style w:type="character" w:customStyle="1" w:styleId="hljs-type">
-    <w:name w:val="hljs-type"/>
-    <w:basedOn w:val="a0"/>
-    <w:rsid w:val="00D37DCF"/>
-  </w:style>
-  <w:style w:type="character" w:customStyle="1" w:styleId="hljs-title">
-    <w:name w:val="hljs-title"/>
-    <w:basedOn w:val="a0"/>
-    <w:rsid w:val="00D37DCF"/>
-  </w:style>
-  <w:style w:type="character" w:customStyle="1" w:styleId="hljs-params">
-    <w:name w:val="hljs-params"/>
-    <w:basedOn w:val="a0"/>
-    <w:rsid w:val="00D37DCF"/>
-  </w:style>
-  <w:style w:type="character" w:customStyle="1" w:styleId="hljs-builtin">
-    <w:name w:val="hljs-built_in"/>
-    <w:basedOn w:val="a0"/>
-    <w:rsid w:val="00D37DCF"/>
-  </w:style>
-  <w:style w:type="character" w:customStyle="1" w:styleId="hljs-number">
-    <w:name w:val="hljs-number"/>
-    <w:basedOn w:val="a0"/>
-    <w:rsid w:val="00D37DCF"/>
-  </w:style>
-  <w:style w:type="character" w:customStyle="1" w:styleId="hljs-string">
-    <w:name w:val="hljs-string"/>
-    <w:basedOn w:val="a0"/>
-    <w:rsid w:val="00D37DCF"/>
-  </w:style>
-  <w:style w:type="paragraph" w:styleId="a5">
-    <w:name w:val="No Spacing"/>
-    <w:uiPriority w:val="1"/>
-    <w:qFormat/>
-    <w:rsid w:val="006A229E"/>
-    <w:pPr>
-      <w:widowControl w:val="0"/>
-      <w:jc w:val="both"/>
-    </w:pPr>
-    <w:rPr>
-      <w:sz w:val="24"/>
-    </w:rPr>
-  </w:style>
-</w:styles>
-</file>
-
-<file path=word/stylesWithEffects.xml><?xml version="1.0" encoding="utf-8"?>
-<w:styles xmlns:wpc="http://schemas.microsoft.com/office/word/2010/wordprocessingCanvas" xmlns:mc="http://schemas.openxmlformats.org/markup-compatibility/2006" xmlns:o="urn:schemas-microsoft-com:office:office" xmlns:r="http://schemas.openxmlformats.org/officeDocument/2006/relationships" xmlns:m="http://schemas.openxmlformats.org/officeDocument/2006/math" xmlns:v="urn:schemas-microsoft-com:vml" xmlns:wp14="http://schemas.microsoft.com/office/word/2010/wordprocessingDrawing" xmlns:wp="http://schemas.openxmlformats.org/drawingml/2006/wordprocessingDrawing" xmlns:w10="urn:schemas-microsoft-com:office:word" xmlns:w="http://schemas.openxmlformats.org/wordprocessingml/2006/main" xmlns:w14="http://schemas.microsoft.com/office/word/2010/wordml" xmlns:wpg="http://schemas.microsoft.com/office/word/2010/wordprocessingGroup" xmlns:wpi="http://schemas.microsoft.com/office/word/2010/wordprocessingInk" xmlns:wne="http://schemas.microsoft.com/office/word/2006/wordml" xmlns:wps="http://schemas.microsoft.com/office/word/2010/wordprocessingShape" mc:Ignorable="w14 wp14">
-  <w:docDefaults>
-    <w:rPrDefault>
-      <w:rPr>
-        <w:rFonts w:asciiTheme="minorHAnsi" w:eastAsiaTheme="minorEastAsia" w:hAnsiTheme="minorHAnsi" w:cstheme="minorBidi"/>
-        <w:kern w:val="2"/>
-        <w:sz w:val="21"/>
-        <w:szCs w:val="22"/>
-        <w:lang w:val="en-US" w:eastAsia="zh-CN" w:bidi="ar-SA"/>
-      </w:rPr>
-    </w:rPrDefault>
-    <w:pPrDefault/>
-  </w:docDefaults>
-  <w:latentStyles w:defLockedState="0" w:defUIPriority="99" w:defSemiHidden="1" w:defUnhideWhenUsed="1" w:defQFormat="0" w:count="267">
-    <w:lsdException w:name="Normal" w:semiHidden="0" w:uiPriority="0" w:unhideWhenUsed="0" w:qFormat="1"/>
-    <w:lsdException w:name="heading 1" w:semiHidden="0" w:uiPriority="9" w:unhideWhenUsed="0" w:qFormat="1"/>
-    <w:lsdException w:name="heading 2" w:uiPriority="9" w:qFormat="1"/>
-    <w:lsdException w:name="heading 3" w:uiPriority="9" w:qFormat="1"/>
-    <w:lsdException w:name="heading 4" w:uiPriority="9" w:qFormat="1"/>
-    <w:lsdException w:name="heading 5" w:uiPriority="9" w:qFormat="1"/>
-    <w:lsdException w:name="heading 6" w:uiPriority="9" w:qFormat="1"/>
-    <w:lsdException w:name="heading 7" w:uiPriority="9" w:qFormat="1"/>
-    <w:lsdException w:name="heading 8" w:uiPriority="9" w:qFormat="1"/>
-    <w:lsdException w:name="heading 9" w:uiPriority="9" w:qFormat="1"/>
-    <w:lsdException w:name="toc 1" w:uiPriority="39"/>
-    <w:lsdException w:name="toc 2" w:uiPriority="39"/>
-    <w:lsdException w:name="toc 3" w:uiPriority="39"/>
-    <w:lsdException w:name="toc 4" w:uiPriority="39"/>
-    <w:lsdException w:name="toc 5" w:uiPriority="39"/>
-    <w:lsdException w:name="toc 6" w:uiPriority="39"/>
-    <w:lsdException w:name="toc 7" w:uiPriority="39"/>
-    <w:lsdException w:name="toc 8" w:uiPriority="39"/>
-    <w:lsdException w:name="toc 9" w:uiPriority="39"/>
-    <w:lsdException w:name="caption" w:uiPriority="35" w:qFormat="1"/>
-    <w:lsdException w:name="Title" w:semiHidden="0" w:uiPriority="10" w:unhideWhenUsed="0" w:qFormat="1"/>
-    <w:lsdException w:name="Default Paragraph Font" w:uiPriority="1"/>
-    <w:lsdException w:name="Subtitle" w:semiHidden="0" w:uiPriority="11" w:unhideWhenUsed="0" w:qFormat="1"/>
-    <w:lsdException w:name="Strong" w:semiHidden="0" w:uiPriority="22" w:unhideWhenUsed="0" w:qFormat="1"/>
-    <w:lsdException w:name="Emphasis" w:semiHidden="0" w:uiPriority="20" w:unhideWhenUsed="0" w:qFormat="1"/>
-    <w:lsdException w:name="Table Grid" w:semiHidden="0" w:uiPriority="59" w:unhideWhenUsed="0"/>
-    <w:lsdException w:name="Placeholder Text" w:unhideWhenUsed="0"/>
-    <w:lsdException w:name="No Spacing" w:semiHidden="0" w:uiPriority="1" w:unhideWhenUsed="0" w:qFormat="1"/>
-    <w:lsdException w:name="Light Shading" w:semiHidden="0" w:uiPriority="60" w:unhideWhenUsed="0"/>
-    <w:lsdException w:name="Light List" w:semiHidden="0" w:uiPriority="61" w:unhideWhenUsed="0"/>
-    <w:lsdException w:name="Light Grid" w:semiHidden="0" w:uiPriority="62" w:unhideWhenUsed="0"/>
-    <w:lsdException w:name="Medium Shading 1" w:semiHidden="0" w:uiPriority="63" w:unhideWhenUsed="0"/>
-    <w:lsdException w:name="Medium Shading 2" w:semiHidden="0" w:uiPriority="64" w:unhideWhenUsed="0"/>
-    <w:lsdException w:name="Medium List 1" w:semiHidden="0" w:uiPriority="65" w:unhideWhenUsed="0"/>
-    <w:lsdException w:name="Medium List 2" w:semiHidden="0" w:uiPriority="66" w:unhideWhenUsed="0"/>
-    <w:lsdException w:name="Medium Grid 1" w:semiHidden="0" w:uiPriority="67" w:unhideWhenUsed="0"/>
-    <w:lsdException w:name="Medium Grid 2" w:semiHidden="0" w:uiPriority="68" w:unhideWhenUsed="0"/>
-    <w:lsdException w:name="Medium Grid 3" w:semiHidden="0" w:uiPriority="69" w:unhideWhenUsed="0"/>
-    <w:lsdException w:name="Dark List" w:semiHidden="0" w:uiPriority="70" w:unhideWhenUsed="0"/>
-    <w:lsdException w:name="Colorful Shading" w:semiHidden="0" w:uiPriority="71" w:unhideWhenUsed="0"/>
-    <w:lsdException w:name="Colorful List" w:semiHidden="0" w:uiPriority="72" w:unhideWhenUsed="0"/>
-    <w:lsdException w:name="Colorful Grid" w:semiHidden="0" w:uiPriority="73" w:unhideWhenUsed="0"/>
-    <w:lsdException w:name="Light Shading Accent 1" w:semiHidden="0" w:uiPriority="60" w:unhideWhenUsed="0"/>
-    <w:lsdException w:name="Light List Accent 1" w:semiHidden="0" w:uiPriority="61" w:unhideWhenUsed="0"/>
-    <w:lsdException w:name="Light Grid Accent 1" w:semiHidden="0" w:uiPriority="62" w:unhideWhenUsed="0"/>
-    <w:lsdException w:name="Medium Shading 1 Accent 1" w:semiHidden="0" w:uiPriority="63" w:unhideWhenUsed="0"/>
-    <w:lsdException w:name="Medium Shading 2 Accent 1" w:semiHidden="0" w:uiPriority="64" w:unhideWhenUsed="0"/>
-    <w:lsdException w:name="Medium List 1 Accent 1" w:semiHidden="0" w:uiPriority="65" w:unhideWhenUsed="0"/>
-    <w:lsdException w:name="Revision" w:unhideWhenUsed="0"/>
-    <w:lsdException w:name="List Paragraph" w:semiHidden="0" w:uiPriority="34" w:unhideWhenUsed="0" w:qFormat="1"/>
-    <w:lsdException w:name="Quote" w:semiHidden="0" w:uiPriority="29" w:unhideWhenUsed="0" w:qFormat="1"/>
-    <w:lsdException w:name="Intense Quote" w:semiHidden="0" w:uiPriority="30" w:unhideWhenUsed="0" w:qFormat="1"/>
-    <w:lsdException w:name="Medium List 2 Accent 1" w:semiHidden="0" w:uiPriority="66" w:unhideWhenUsed="0"/>
-    <w:lsdException w:name="Medium Grid 1 Accent 1" w:semiHidden="0" w:uiPriority="67" w:unhideWhenUsed="0"/>
-    <w:lsdException w:name="Medium Grid 2 Accent 1" w:semiHidden="0" w:uiPriority="68" w:unhideWhenUsed="0"/>
-    <w:lsdException w:name="Medium Grid 3 Accent 1" w:semiHidden="0" w:uiPriority="69" w:unhideWhenUsed="0"/>
-    <w:lsdException w:name="Dark List Accent 1" w:semiHidden="0" w:uiPriority="70" w:unhideWhenUsed="0"/>
-    <w:lsdException w:name="Colorful Shading Accent 1" w:semiHidden="0" w:uiPriority="71" w:unhideWhenUsed="0"/>
-    <w:lsdException w:name="Colorful List Accent 1" w:semiHidden="0" w:uiPriority="72" w:unhideWhenUsed="0"/>
-    <w:lsdException w:name="Colorful Grid Accent 1" w:semiHidden="0" w:uiPriority="73" w:unhideWhenUsed="0"/>
-    <w:lsdException w:name="Light Shading Accent 2" w:semiHidden="0" w:uiPriority="60" w:unhideWhenUsed="0"/>
-    <w:lsdException w:name="Light List Accent 2" w:semiHidden="0" w:uiPriority="61" w:unhideWhenUsed="0"/>
-    <w:lsdException w:name="Light Grid Accent 2" w:semiHidden="0" w:uiPriority="62" w:unhideWhenUsed="0"/>
-    <w:lsdException w:name="Medium Shading 1 Accent 2" w:semiHidden="0" w:uiPriority="63" w:unhideWhenUsed="0"/>
-    <w:lsdException w:name="Medium Shading 2 Accent 2" w:semiHidden="0" w:uiPriority="64" w:unhideWhenUsed="0"/>
-    <w:lsdException w:name="Medium List 1 Accent 2" w:semiHidden="0" w:uiPriority="65" w:unhideWhenUsed="0"/>
-    <w:lsdException w:name="Medium List 2 Accent 2" w:semiHidden="0" w:uiPriority="66" w:unhideWhenUsed="0"/>
-    <w:lsdException w:name="Medium Grid 1 Accent 2" w:semiHidden="0" w:uiPriority="67" w:unhideWhenUsed="0"/>
-    <w:lsdException w:name="Medium Grid 2 Accent 2" w:semiHidden="0" w:uiPriority="68" w:unhideWhenUsed="0"/>
-    <w:lsdException w:name="Medium Grid 3 Accent 2" w:semiHidden="0" w:uiPriority="69" w:unhideWhenUsed="0"/>
-    <w:lsdException w:name="Dark List Accent 2" w:semiHidden="0" w:uiPriority="70" w:unhideWhenUsed="0"/>
-    <w:lsdException w:name="Colorful Shading Accent 2" w:semiHidden="0" w:uiPriority="71" w:unhideWhenUsed="0"/>
-    <w:lsdException w:name="Colorful List Accent 2" w:semiHidden="0" w:uiPriority="72" w:unhideWhenUsed="0"/>
-    <w:lsdException w:name="Colorful Grid Accent 2" w:semiHidden="0" w:uiPriority="73" w:unhideWhenUsed="0"/>
-    <w:lsdException w:name="Light Shading Accent 3" w:semiHidden="0" w:uiPriority="60" w:unhideWhenUsed="0"/>
-    <w:lsdException w:name="Light List Accent 3" w:semiHidden="0" w:uiPriority="61" w:unhideWhenUsed="0"/>
-    <w:lsdException w:name="Light Grid Accent 3" w:semiHidden="0" w:uiPriority="62" w:unhideWhenUsed="0"/>
-    <w:lsdException w:name="Medium Shading 1 Accent 3" w:semiHidden="0" w:uiPriority="63" w:unhideWhenUsed="0"/>
-    <w:lsdException w:name="Medium Shading 2 Accent 3" w:semiHidden="0" w:uiPriority="64" w:unhideWhenUsed="0"/>
-    <w:lsdException w:name="Medium List 1 Accent 3" w:semiHidden="0" w:uiPriority="65" w:unhideWhenUsed="0"/>
-    <w:lsdException w:name="Medium List 2 Accent 3" w:semiHidden="0" w:uiPriority="66" w:unhideWhenUsed="0"/>
-    <w:lsdException w:name="Medium Grid 1 Accent 3" w:semiHidden="0" w:uiPriority="67" w:unhideWhenUsed="0"/>
-    <w:lsdException w:name="Medium Grid 2 Accent 3" w:semiHidden="0" w:uiPriority="68" w:unhideWhenUsed="0"/>
-    <w:lsdException w:name="Medium Grid 3 Accent 3" w:semiHidden="0" w:uiPriority="69" w:unhideWhenUsed="0"/>
-    <w:lsdException w:name="Dark List Accent 3" w:semiHidden="0" w:uiPriority="70" w:unhideWhenUsed="0"/>
-    <w:lsdException w:name="Colorful Shading Accent 3" w:semiHidden="0" w:uiPriority="71" w:unhideWhenUsed="0"/>
-    <w:lsdException w:name="Colorful List Accent 3" w:semiHidden="0" w:uiPriority="72" w:unhideWhenUsed="0"/>
-    <w:lsdException w:name="Colorful Grid Accent 3" w:semiHidden="0" w:uiPriority="73" w:unhideWhenUsed="0"/>
-    <w:lsdException w:name="Light Shading Accent 4" w:semiHidden="0" w:uiPriority="60" w:unhideWhenUsed="0"/>
-    <w:lsdException w:name="Light List Accent 4" w:semiHidden="0" w:uiPriority="61" w:unhideWhenUsed="0"/>
-    <w:lsdException w:name="Light Grid Accent 4" w:semiHidden="0" w:uiPriority="62" w:unhideWhenUsed="0"/>
-    <w:lsdException w:name="Medium Shading 1 Accent 4" w:semiHidden="0" w:uiPriority="63" w:unhideWhenUsed="0"/>
-    <w:lsdException w:name="Medium Shading 2 Accent 4" w:semiHidden="0" w:uiPriority="64" w:unhideWhenUsed="0"/>
-    <w:lsdException w:name="Medium List 1 Accent 4" w:semiHidden="0" w:uiPriority="65" w:unhideWhenUsed="0"/>
-    <w:lsdException w:name="Medium List 2 Accent 4" w:semiHidden="0" w:uiPriority="66" w:unhideWhenUsed="0"/>
-    <w:lsdException w:name="Medium Grid 1 Accent 4" w:semiHidden="0" w:uiPriority="67" w:unhideWhenUsed="0"/>
-    <w:lsdException w:name="Medium Grid 2 Accent 4" w:semiHidden="0" w:uiPriority="68" w:unhideWhenUsed="0"/>
-    <w:lsdException w:name="Medium Grid 3 Accent 4" w:semiHidden="0" w:uiPriority="69" w:unhideWhenUsed="0"/>
-    <w:lsdException w:name="Dark List Accent 4" w:semiHidden="0" w:uiPriority="70" w:unhideWhenUsed="0"/>
-    <w:lsdException w:name="Colorful Shading Accent 4" w:semiHidden="0" w:uiPriority="71" w:unhideWhenUsed="0"/>
-    <w:lsdException w:name="Colorful List Accent 4" w:semiHidden="0" w:uiPriority="72" w:unhideWhenUsed="0"/>
-    <w:lsdException w:name="Colorful Grid Accent 4" w:semiHidden="0" w:uiPriority="73" w:unhideWhenUsed="0"/>
-    <w:lsdException w:name="Light Shading Accent 5" w:semiHidden="0" w:uiPriority="60" w:unhideWhenUsed="0"/>
-    <w:lsdException w:name="Light List Accent 5" w:semiHidden="0" w:uiPriority="61" w:unhideWhenUsed="0"/>
-    <w:lsdException w:name="Light Grid Accent 5" w:semiHidden="0" w:uiPriority="62" w:unhideWhenUsed="0"/>
-    <w:lsdException w:name="Medium Shading 1 Accent 5" w:semiHidden="0" w:uiPriority="63" w:unhideWhenUsed="0"/>
-    <w:lsdException w:name="Medium Shading 2 Accent 5" w:semiHidden="0" w:uiPriority="64" w:unhideWhenUsed="0"/>
-    <w:lsdException w:name="Medium List 1 Accent 5" w:semiHidden="0" w:uiPriority="65" w:unhideWhenUsed="0"/>
-    <w:lsdException w:name="Medium List 2 Accent 5" w:semiHidden="0" w:uiPriority="66" w:unhideWhenUsed="0"/>
-    <w:lsdException w:name="Medium Grid 1 Accent 5" w:semiHidden="0" w:uiPriority="67" w:unhideWhenUsed="0"/>
-    <w:lsdException w:name="Medium Grid 2 Accent 5" w:semiHidden="0" w:uiPriority="68" w:unhideWhenUsed="0"/>
-    <w:lsdException w:name="Medium Grid 3 Accent 5" w:semiHidden="0" w:uiPriority="69" w:unhideWhenUsed="0"/>
-    <w:lsdException w:name="Dark List Accent 5" w:semiHidden="0" w:uiPriority="70" w:unhideWhenUsed="0"/>
-    <w:lsdException w:name="Colorful Shading Accent 5" w:semiHidden="0" w:uiPriority="71" w:unhideWhenUsed="0"/>
-    <w:lsdException w:name="Colorful List Accent 5" w:semiHidden="0" w:uiPriority="72" w:unhideWhenUsed="0"/>
-    <w:lsdException w:name="Colorful Grid Accent 5" w:semiHidden="0" w:uiPriority="73" w:unhideWhenUsed="0"/>
-    <w:lsdException w:name="Light Shading Accent 6" w:semiHidden="0" w:uiPriority="60" w:unhideWhenUsed="0"/>
-    <w:lsdException w:name="Light List Accent 6" w:semiHidden="0" w:uiPriority="61" w:unhideWhenUsed="0"/>
-    <w:lsdException w:name="Light Grid Accent 6" w:semiHidden="0" w:uiPriority="62" w:unhideWhenUsed="0"/>
-    <w:lsdException w:name="Medium Shading 1 Accent 6" w:semiHidden="0" w:uiPriority="63" w:unhideWhenUsed="0"/>
-    <w:lsdException w:name="Medium Shading 2 Accent 6" w:semiHidden="0" w:uiPriority="64" w:unhideWhenUsed="0"/>
-    <w:lsdException w:name="Medium List 1 Accent 6" w:semiHidden="0" w:uiPriority="65" w:unhideWhenUsed="0"/>
-    <w:lsdException w:name="Medium List 2 Accent 6" w:semiHidden="0" w:uiPriority="66" w:unhideWhenUsed="0"/>
-    <w:lsdException w:name="Medium Grid 1 Accent 6" w:semiHidden="0" w:uiPriority="67" w:unhideWhenUsed="0"/>
-    <w:lsdException w:name="Medium Grid 2 Accent 6" w:semiHidden="0" w:uiPriority="68" w:unhideWhenUsed="0"/>
-    <w:lsdException w:name="Medium Grid 3 Accent 6" w:semiHidden="0" w:uiPriority="69" w:unhideWhenUsed="0"/>
-    <w:lsdException w:name="Dark List Accent 6" w:semiHidden="0" w:uiPriority="70" w:unhideWhenUsed="0"/>
-    <w:lsdException w:name="Colorful Shading Accent 6" w:semiHidden="0" w:uiPriority="71" w:unhideWhenUsed="0"/>
-    <w:lsdException w:name="Colorful List Accent 6" w:semiHidden="0" w:uiPriority="72" w:unhideWhenUsed="0"/>
-    <w:lsdException w:name="Colorful Grid Accent 6" w:semiHidden="0" w:uiPriority="73" w:unhideWhenUsed="0"/>
-    <w:lsdException w:name="Subtle Emphasis" w:semiHidden="0" w:uiPriority="19" w:unhideWhenUsed="0" w:qFormat="1"/>
-    <w:lsdException w:name="Intense Emphasis" w:semiHidden="0" w:uiPriority="21" w:unhideWhenUsed="0" w:qFormat="1"/>
-    <w:lsdException w:name="Subtle Reference" w:semiHidden="0" w:uiPriority="31" w:unhideWhenUsed="0" w:qFormat="1"/>
-    <w:lsdException w:name="Intense Reference" w:semiHidden="0" w:uiPriority="32" w:unhideWhenUsed="0" w:qFormat="1"/>
-    <w:lsdException w:name="Book Title" w:semiHidden="0" w:uiPriority="33" w:unhideWhenUsed="0" w:qFormat="1"/>
-    <w:lsdException w:name="Bibliography" w:uiPriority="37"/>
-    <w:lsdException w:name="TOC Heading" w:uiPriority="39" w:qFormat="1"/>
-  </w:latentStyles>
-  <w:style w:type="paragraph" w:default="1" w:styleId="a">
-    <w:name w:val="Normal"/>
-    <w:qFormat/>
-    <w:rsid w:val="006A229E"/>
-    <w:pPr>
-      <w:widowControl w:val="0"/>
-      <w:jc w:val="both"/>
-    </w:pPr>
-    <w:rPr>
-      <w:sz w:val="24"/>
-    </w:rPr>
-  </w:style>
-  <w:style w:type="paragraph" w:styleId="3">
-    <w:name w:val="heading 3"/>
-    <w:basedOn w:val="a"/>
-    <w:link w:val="3Char"/>
-    <w:uiPriority w:val="9"/>
-    <w:qFormat/>
-    <w:rsid w:val="00D37DCF"/>
-    <w:pPr>
-      <w:widowControl/>
-      <w:spacing w:before="100" w:beforeAutospacing="1" w:after="100" w:afterAutospacing="1"/>
-      <w:jc w:val="left"/>
-      <w:outlineLvl w:val="2"/>
-    </w:pPr>
-    <w:rPr>
-      <w:rFonts w:ascii="宋体" w:eastAsia="宋体" w:hAnsi="宋体" w:cs="宋体"/>
-      <w:b/>
-      <w:bCs/>
-      <w:kern w:val="0"/>
-      <w:sz w:val="27"/>
-      <w:szCs w:val="27"/>
-    </w:rPr>
-  </w:style>
-  <w:style w:type="paragraph" w:styleId="4">
-    <w:name w:val="heading 4"/>
-    <w:basedOn w:val="a"/>
-    <w:link w:val="4Char"/>
-    <w:uiPriority w:val="9"/>
-    <w:qFormat/>
-    <w:rsid w:val="00D37DCF"/>
-    <w:pPr>
-      <w:widowControl/>
-      <w:spacing w:before="100" w:beforeAutospacing="1" w:after="100" w:afterAutospacing="1"/>
-      <w:jc w:val="left"/>
-      <w:outlineLvl w:val="3"/>
-    </w:pPr>
-    <w:rPr>
-      <w:rFonts w:ascii="宋体" w:eastAsia="宋体" w:hAnsi="宋体" w:cs="宋体"/>
-      <w:b/>
-      <w:bCs/>
-      <w:kern w:val="0"/>
-      <w:szCs w:val="24"/>
-    </w:rPr>
-  </w:style>
-  <w:style w:type="paragraph" w:styleId="5">
-    <w:name w:val="heading 5"/>
-    <w:basedOn w:val="a"/>
-    <w:link w:val="5Char"/>
-    <w:uiPriority w:val="9"/>
-    <w:qFormat/>
-    <w:rsid w:val="00D37DCF"/>
-    <w:pPr>
-      <w:widowControl/>
-      <w:spacing w:before="100" w:beforeAutospacing="1" w:after="100" w:afterAutospacing="1"/>
-      <w:jc w:val="left"/>
-      <w:outlineLvl w:val="4"/>
-    </w:pPr>
-    <w:rPr>
-      <w:rFonts w:ascii="宋体" w:eastAsia="宋体" w:hAnsi="宋体" w:cs="宋体"/>
-      <w:b/>
-      <w:bCs/>
-      <w:kern w:val="0"/>
-      <w:sz w:val="20"/>
-      <w:szCs w:val="20"/>
-    </w:rPr>
-  </w:style>
-  <w:style w:type="character" w:default="1" w:styleId="a0">
-    <w:name w:val="Default Paragraph Font"/>
-    <w:uiPriority w:val="1"/>
-    <w:semiHidden/>
-    <w:unhideWhenUsed/>
-  </w:style>
-  <w:style w:type="table" w:default="1" w:styleId="a1">
-    <w:name w:val="Normal Table"/>
-    <w:uiPriority w:val="99"/>
-    <w:semiHidden/>
-    <w:unhideWhenUsed/>
-    <w:tblPr>
-      <w:tblInd w:w="0" w:type="dxa"/>
-      <w:tblCellMar>
-        <w:top w:w="0" w:type="dxa"/>
-        <w:left w:w="108" w:type="dxa"/>
-        <w:bottom w:w="0" w:type="dxa"/>
-        <w:right w:w="108" w:type="dxa"/>
-      </w:tblCellMar>
-    </w:tblPr>
-  </w:style>
-  <w:style w:type="numbering" w:default="1" w:styleId="a2">
-    <w:name w:val="No List"/>
-    <w:uiPriority w:val="99"/>
-    <w:semiHidden/>
-    <w:unhideWhenUsed/>
-  </w:style>
-  <w:style w:type="character" w:customStyle="1" w:styleId="3Char">
-    <w:name w:val="标题 3 Char"/>
-    <w:basedOn w:val="a0"/>
-    <w:link w:val="3"/>
-    <w:uiPriority w:val="9"/>
-    <w:rsid w:val="00D37DCF"/>
-    <w:rPr>
-      <w:rFonts w:ascii="宋体" w:eastAsia="宋体" w:hAnsi="宋体" w:cs="宋体"/>
-      <w:b/>
-      <w:bCs/>
-      <w:kern w:val="0"/>
-      <w:sz w:val="27"/>
-      <w:szCs w:val="27"/>
-    </w:rPr>
-  </w:style>
-  <w:style w:type="character" w:customStyle="1" w:styleId="4Char">
-    <w:name w:val="标题 4 Char"/>
-    <w:basedOn w:val="a0"/>
-    <w:link w:val="4"/>
-    <w:uiPriority w:val="9"/>
-    <w:rsid w:val="00D37DCF"/>
-    <w:rPr>
-      <w:rFonts w:ascii="宋体" w:eastAsia="宋体" w:hAnsi="宋体" w:cs="宋体"/>
-      <w:b/>
-      <w:bCs/>
-      <w:kern w:val="0"/>
-      <w:sz w:val="24"/>
-      <w:szCs w:val="24"/>
-    </w:rPr>
-  </w:style>
-  <w:style w:type="character" w:customStyle="1" w:styleId="5Char">
-    <w:name w:val="标题 5 Char"/>
-    <w:basedOn w:val="a0"/>
-    <w:link w:val="5"/>
-    <w:uiPriority w:val="9"/>
-    <w:rsid w:val="00D37DCF"/>
-    <w:rPr>
-      <w:rFonts w:ascii="宋体" w:eastAsia="宋体" w:hAnsi="宋体" w:cs="宋体"/>
-      <w:b/>
-      <w:bCs/>
-      <w:kern w:val="0"/>
-      <w:sz w:val="20"/>
-      <w:szCs w:val="20"/>
-    </w:rPr>
-  </w:style>
-  <w:style w:type="character" w:styleId="a3">
-    <w:name w:val="Strong"/>
-    <w:basedOn w:val="a0"/>
-    <w:uiPriority w:val="22"/>
-    <w:qFormat/>
-    <w:rsid w:val="00D37DCF"/>
-    <w:rPr>
-      <w:b/>
-      <w:bCs/>
-    </w:rPr>
-  </w:style>
-  <w:style w:type="paragraph" w:styleId="a4">
-    <w:name w:val="Normal (Web)"/>
-    <w:basedOn w:val="a"/>
-    <w:uiPriority w:val="99"/>
-    <w:semiHidden/>
-    <w:unhideWhenUsed/>
-    <w:rsid w:val="00D37DCF"/>
-    <w:pPr>
-      <w:widowControl/>
-      <w:spacing w:before="100" w:beforeAutospacing="1" w:after="100" w:afterAutospacing="1"/>
-      <w:jc w:val="left"/>
-    </w:pPr>
-    <w:rPr>
-      <w:rFonts w:ascii="宋体" w:eastAsia="宋体" w:hAnsi="宋体" w:cs="宋体"/>
-      <w:kern w:val="0"/>
-      <w:szCs w:val="24"/>
-    </w:rPr>
-  </w:style>
-  <w:style w:type="character" w:styleId="HTML">
-    <w:name w:val="HTML Code"/>
-    <w:basedOn w:val="a0"/>
-    <w:uiPriority w:val="99"/>
-    <w:semiHidden/>
-    <w:unhideWhenUsed/>
-    <w:rsid w:val="00D37DCF"/>
-    <w:rPr>
-      <w:rFonts w:ascii="宋体" w:eastAsia="宋体" w:hAnsi="宋体" w:cs="宋体"/>
-      <w:sz w:val="24"/>
-      <w:szCs w:val="24"/>
-    </w:rPr>
-  </w:style>
-  <w:style w:type="paragraph" w:styleId="HTML0">
-    <w:name w:val="HTML Preformatted"/>
-    <w:basedOn w:val="a"/>
-    <w:link w:val="HTMLChar"/>
-    <w:uiPriority w:val="99"/>
-    <w:semiHidden/>
-    <w:unhideWhenUsed/>
-    <w:rsid w:val="00D37DCF"/>
-    <w:pPr>
-      <w:widowControl/>
-      <w:tabs>
-        <w:tab w:val="left" w:pos="916"/>
-        <w:tab w:val="left" w:pos="1832"/>
-        <w:tab w:val="left" w:pos="2748"/>
-        <w:tab w:val="left" w:pos="3664"/>
-        <w:tab w:val="left" w:pos="4580"/>
-        <w:tab w:val="left" w:pos="5496"/>
-        <w:tab w:val="left" w:pos="6412"/>
-        <w:tab w:val="left" w:pos="7328"/>
-        <w:tab w:val="left" w:pos="8244"/>
-        <w:tab w:val="left" w:pos="9160"/>
-        <w:tab w:val="left" w:pos="10076"/>
-        <w:tab w:val="left" w:pos="10992"/>
-        <w:tab w:val="left" w:pos="11908"/>
-        <w:tab w:val="left" w:pos="12824"/>
-        <w:tab w:val="left" w:pos="13740"/>
-        <w:tab w:val="left" w:pos="14656"/>
-      </w:tabs>
-      <w:jc w:val="left"/>
-    </w:pPr>
-    <w:rPr>
-      <w:rFonts w:ascii="宋体" w:eastAsia="宋体" w:hAnsi="宋体" w:cs="宋体"/>
-      <w:kern w:val="0"/>
-      <w:szCs w:val="24"/>
-    </w:rPr>
-  </w:style>
-  <w:style w:type="character" w:customStyle="1" w:styleId="HTMLChar">
-    <w:name w:val="HTML 预设格式 Char"/>
+  <w:style w:type="character" w:customStyle="1" w:styleId="HTML1">
+    <w:name w:val="HTML 预设格式 字符"/>
     <w:basedOn w:val="a0"/>
     <w:link w:val="HTML0"/>
     <w:uiPriority w:val="99"/>

</xml_diff>